<commit_message>
Agregue mas descripcion a los diagramas y agregue el diseño de las tablas en el documento
</commit_message>
<xml_diff>
--- a/Dia2/DiagramasBD.docx
+++ b/Dia2/DiagramasBD.docx
@@ -5,6 +5,33 @@
     <w:p>
       <w:pPr>
         <w:rPr>
+          <w:b/>
+          <w:bCs/>
+          <w:noProof/>
+          <w:sz w:val="32"/>
+          <w:szCs w:val="32"/>
+          <w:lang w:val="es-MX"/>
+        </w:rPr>
+      </w:pPr>
+      <w:r>
+        <w:rPr>
+          <w:b/>
+          <w:bCs/>
+          <w:noProof/>
+          <w:sz w:val="32"/>
+          <w:szCs w:val="32"/>
+          <w:lang w:val="es-MX"/>
+        </w:rPr>
+        <w:t>Diagramas de bases de datos</w:t>
+      </w:r>
+    </w:p>
+    <w:p>
+      <w:pPr>
+        <w:rPr>
+          <w:b/>
+          <w:bCs/>
+          <w:i/>
+          <w:iCs/>
           <w:noProof/>
           <w:sz w:val="28"/>
           <w:szCs w:val="28"/>
@@ -13,12 +40,16 @@
       </w:pPr>
       <w:r>
         <w:rPr>
+          <w:b/>
+          <w:bCs/>
+          <w:i/>
+          <w:iCs/>
           <w:noProof/>
           <w:sz w:val="28"/>
           <w:szCs w:val="28"/>
           <w:lang w:val="es-MX"/>
         </w:rPr>
-        <w:t>Diagramas de bases de datos</w:t>
+        <w:t>Diagrama entidad relación (ER)</w:t>
       </w:r>
     </w:p>
     <w:p>
@@ -412,20 +443,41 @@
     <w:p>
       <w:pPr>
         <w:rPr>
-          <w:lang w:val="es-MX"/>
-        </w:rPr>
-      </w:pPr>
-      <w:r>
-        <w:rPr>
-          <w:lang w:val="es-MX"/>
-        </w:rPr>
-        <w:t>Para el diagrama lógico r</w:t>
-      </w:r>
-      <w:r>
-        <w:rPr>
-          <w:lang w:val="es-MX"/>
-        </w:rPr>
-        <w:t>elacional de la base de datos se consideró la misma planeación, agregando las respectivas llaves foráneas a las relaciones, dando como resultado el siguiente diagrama lógico relacional;</w:t>
+          <w:b/>
+          <w:bCs/>
+          <w:i/>
+          <w:iCs/>
+          <w:noProof/>
+          <w:sz w:val="28"/>
+          <w:szCs w:val="28"/>
+          <w:lang w:val="es-MX"/>
+        </w:rPr>
+      </w:pPr>
+      <w:r>
+        <w:rPr>
+          <w:b/>
+          <w:bCs/>
+          <w:i/>
+          <w:iCs/>
+          <w:noProof/>
+          <w:sz w:val="28"/>
+          <w:szCs w:val="28"/>
+          <w:lang w:val="es-MX"/>
+        </w:rPr>
+        <w:t xml:space="preserve">Diagrama </w:t>
+      </w:r>
+      <w:r>
+        <w:rPr>
+          <w:b/>
+          <w:bCs/>
+          <w:i/>
+          <w:iCs/>
+          <w:noProof/>
+          <w:sz w:val="28"/>
+          <w:szCs w:val="28"/>
+          <w:lang w:val="es-MX"/>
+        </w:rPr>
+        <w:t>lógico relacional</w:t>
       </w:r>
     </w:p>
     <w:p>
@@ -436,11 +488,139 @@
       </w:pPr>
       <w:r>
         <w:rPr>
+          <w:lang w:val="es-MX"/>
+        </w:rPr>
+        <w:t>Una vez teniendo el modelo entidad relación para nuestra base de datos, se realizó el modelo lógico relacional que el cual, explica cuál es la conexión que tienen las tablas usando llaves primarias y llaves foráneas, o también dicho de forma casual, '</w:t>
+      </w:r>
+      <w:proofErr w:type="spellStart"/>
+      <w:r>
+        <w:rPr>
+          <w:lang w:val="es-MX"/>
+        </w:rPr>
+        <w:t>Primary</w:t>
+      </w:r>
+      <w:proofErr w:type="spellEnd"/>
+      <w:r>
+        <w:rPr>
+          <w:lang w:val="es-MX"/>
+        </w:rPr>
+        <w:t xml:space="preserve"> Key' y '</w:t>
+      </w:r>
+      <w:proofErr w:type="spellStart"/>
+      <w:r>
+        <w:rPr>
+          <w:lang w:val="es-MX"/>
+        </w:rPr>
+        <w:t>Foreign</w:t>
+      </w:r>
+      <w:proofErr w:type="spellEnd"/>
+      <w:r>
+        <w:rPr>
+          <w:lang w:val="es-MX"/>
+        </w:rPr>
+        <w:t xml:space="preserve"> Key'. Para explicar la conexión de estas tablas, se debe considerar que para este tipo de diagramas se usa una notación especifica, las relaciones u conexiones que hay son las siguientes:</w:t>
+      </w:r>
+    </w:p>
+    <w:p>
+      <w:pPr>
+        <w:rPr>
+          <w:lang w:val="es-MX"/>
+        </w:rPr>
+      </w:pPr>
+      <w:r>
+        <w:rPr>
+          <w:b/>
+          <w:bCs/>
+          <w:i/>
+          <w:iCs/>
           <w:noProof/>
+          <w:sz w:val="28"/>
+          <w:szCs w:val="28"/>
+          <w:lang w:val="es-MX"/>
         </w:rPr>
         <w:lastRenderedPageBreak/>
         <w:drawing>
-          <wp:inline distT="0" distB="0" distL="0" distR="0" wp14:anchorId="7F68DF1C" wp14:editId="5D5A2B19">
+          <wp:inline distT="0" distB="0" distL="0" distR="0" wp14:anchorId="5A24E956" wp14:editId="5DDAC5D0">
+            <wp:extent cx="5612130" cy="3910523"/>
+            <wp:effectExtent l="0" t="0" r="7620" b="0"/>
+            <wp:docPr id="1876927760" name="Picture 1"/>
+            <wp:cNvGraphicFramePr>
+              <a:graphicFrameLocks xmlns:a="http://schemas.openxmlformats.org/drawingml/2006/main" noChangeAspect="1"/>
+            </wp:cNvGraphicFramePr>
+            <a:graphic xmlns:a="http://schemas.openxmlformats.org/drawingml/2006/main">
+              <a:graphicData uri="http://schemas.openxmlformats.org/drawingml/2006/picture">
+                <pic:pic xmlns:pic="http://schemas.openxmlformats.org/drawingml/2006/picture">
+                  <pic:nvPicPr>
+                    <pic:cNvPr id="0" name="Picture 1"/>
+                    <pic:cNvPicPr>
+                      <a:picLocks noChangeAspect="1" noChangeArrowheads="1"/>
+                    </pic:cNvPicPr>
+                  </pic:nvPicPr>
+                  <pic:blipFill>
+                    <a:blip r:embed="rId6">
+                      <a:extLst>
+                        <a:ext uri="{28A0092B-C50C-407E-A947-70E740481C1C}">
+                          <a14:useLocalDpi xmlns:a14="http://schemas.microsoft.com/office/drawing/2010/main" val="0"/>
+                        </a:ext>
+                      </a:extLst>
+                    </a:blip>
+                    <a:srcRect/>
+                    <a:stretch>
+                      <a:fillRect/>
+                    </a:stretch>
+                  </pic:blipFill>
+                  <pic:spPr bwMode="auto">
+                    <a:xfrm>
+                      <a:off x="0" y="0"/>
+                      <a:ext cx="5612130" cy="3910523"/>
+                    </a:xfrm>
+                    <a:prstGeom prst="rect">
+                      <a:avLst/>
+                    </a:prstGeom>
+                    <a:noFill/>
+                    <a:ln>
+                      <a:noFill/>
+                    </a:ln>
+                  </pic:spPr>
+                </pic:pic>
+              </a:graphicData>
+            </a:graphic>
+          </wp:inline>
+        </w:drawing>
+      </w:r>
+    </w:p>
+    <w:p>
+      <w:pPr>
+        <w:rPr>
+          <w:lang w:val="es-MX"/>
+        </w:rPr>
+      </w:pPr>
+      <w:r>
+        <w:rPr>
+          <w:lang w:val="es-MX"/>
+        </w:rPr>
+        <w:t>Las relaciones son las mismas, pero en este caso, se utilizarán las cardinalidades de ambos lados correspondientes de las entidades. Para determinar una relación, se tienen en cuenta estos dos lados. Con estos principios, se creó el diagrama lógico relacional de la siguiente manera</w:t>
+      </w:r>
+      <w:r>
+        <w:rPr>
+          <w:lang w:val="es-MX"/>
+        </w:rPr>
+        <w:t>:</w:t>
+      </w:r>
+    </w:p>
+    <w:p>
+      <w:pPr>
+        <w:rPr>
+          <w:lang w:val="es-MX"/>
+        </w:rPr>
+      </w:pPr>
+      <w:r>
+        <w:rPr>
+          <w:noProof/>
+        </w:rPr>
+        <w:lastRenderedPageBreak/>
+        <w:drawing>
+          <wp:inline distT="0" distB="0" distL="0" distR="0" wp14:anchorId="7F68DF1C" wp14:editId="34083EFD">
             <wp:extent cx="5531783" cy="4237382"/>
             <wp:effectExtent l="0" t="0" r="0" b="0"/>
             <wp:docPr id="1653005058" name="Picture 2"/>
@@ -457,7 +637,7 @@
                     </pic:cNvPicPr>
                   </pic:nvPicPr>
                   <pic:blipFill rotWithShape="1">
-                    <a:blip r:embed="rId6" cstate="print">
+                    <a:blip r:embed="rId7" cstate="print">
                       <a:extLst>
                         <a:ext uri="{28A0092B-C50C-407E-A947-70E740481C1C}">
                           <a14:useLocalDpi xmlns:a14="http://schemas.microsoft.com/office/drawing/2010/main" val="0"/>
@@ -492,6 +672,2744 @@
         </w:drawing>
       </w:r>
     </w:p>
+    <w:p>
+      <w:pPr>
+        <w:rPr>
+          <w:lang w:val="es-MX"/>
+        </w:rPr>
+      </w:pPr>
+      <w:r>
+        <w:rPr>
+          <w:lang w:val="es-MX"/>
+        </w:rPr>
+        <w:t>Desglosando el diagrama:</w:t>
+      </w:r>
+    </w:p>
+    <w:p>
+      <w:pPr>
+        <w:pStyle w:val="ListParagraph"/>
+        <w:numPr>
+          <w:ilvl w:val="0"/>
+          <w:numId w:val="4"/>
+        </w:numPr>
+        <w:rPr>
+          <w:lang w:val="es-MX"/>
+        </w:rPr>
+      </w:pPr>
+      <w:r>
+        <w:rPr>
+          <w:lang w:val="es-MX"/>
+        </w:rPr>
+        <w:t>La tabla cliente cuenta con una llave primaria denominada como “</w:t>
+      </w:r>
+      <w:proofErr w:type="spellStart"/>
+      <w:r>
+        <w:rPr>
+          <w:lang w:val="es-MX"/>
+        </w:rPr>
+        <w:t>ClienteID</w:t>
+      </w:r>
+      <w:proofErr w:type="spellEnd"/>
+      <w:r>
+        <w:rPr>
+          <w:lang w:val="es-MX"/>
+        </w:rPr>
+        <w:t>”.</w:t>
+      </w:r>
+    </w:p>
+    <w:p>
+      <w:pPr>
+        <w:pStyle w:val="ListParagraph"/>
+        <w:numPr>
+          <w:ilvl w:val="0"/>
+          <w:numId w:val="4"/>
+        </w:numPr>
+        <w:rPr>
+          <w:lang w:val="es-MX"/>
+        </w:rPr>
+      </w:pPr>
+      <w:r>
+        <w:rPr>
+          <w:lang w:val="es-MX"/>
+        </w:rPr>
+        <w:t xml:space="preserve">La tabla </w:t>
+      </w:r>
+      <w:proofErr w:type="spellStart"/>
+      <w:r>
+        <w:rPr>
+          <w:lang w:val="es-MX"/>
+        </w:rPr>
+        <w:t>carrito_compras</w:t>
+      </w:r>
+      <w:proofErr w:type="spellEnd"/>
+      <w:r>
+        <w:rPr>
+          <w:lang w:val="es-MX"/>
+        </w:rPr>
+        <w:t xml:space="preserve"> cuenta con una llave primaria denominada como “</w:t>
+      </w:r>
+      <w:proofErr w:type="spellStart"/>
+      <w:r>
+        <w:rPr>
+          <w:lang w:val="es-MX"/>
+        </w:rPr>
+        <w:t>CarritoID</w:t>
+      </w:r>
+      <w:proofErr w:type="spellEnd"/>
+      <w:r>
+        <w:rPr>
+          <w:lang w:val="es-MX"/>
+        </w:rPr>
+        <w:t>”.</w:t>
+      </w:r>
+    </w:p>
+    <w:p>
+      <w:pPr>
+        <w:pStyle w:val="ListParagraph"/>
+        <w:numPr>
+          <w:ilvl w:val="0"/>
+          <w:numId w:val="4"/>
+        </w:numPr>
+        <w:rPr>
+          <w:lang w:val="es-MX"/>
+        </w:rPr>
+      </w:pPr>
+      <w:r>
+        <w:rPr>
+          <w:lang w:val="es-MX"/>
+        </w:rPr>
+        <w:t>La tabla pago cuenta con una llave primaria denominada como “</w:t>
+      </w:r>
+      <w:proofErr w:type="spellStart"/>
+      <w:r>
+        <w:rPr>
+          <w:lang w:val="es-MX"/>
+        </w:rPr>
+        <w:t>PagoID</w:t>
+      </w:r>
+      <w:proofErr w:type="spellEnd"/>
+      <w:r>
+        <w:rPr>
+          <w:lang w:val="es-MX"/>
+        </w:rPr>
+        <w:t>”.</w:t>
+      </w:r>
+    </w:p>
+    <w:p>
+      <w:pPr>
+        <w:pStyle w:val="ListParagraph"/>
+        <w:numPr>
+          <w:ilvl w:val="0"/>
+          <w:numId w:val="4"/>
+        </w:numPr>
+        <w:rPr>
+          <w:lang w:val="es-MX"/>
+        </w:rPr>
+      </w:pPr>
+      <w:r>
+        <w:rPr>
+          <w:lang w:val="es-MX"/>
+        </w:rPr>
+        <w:t>La tabla producto cuenta con una llave primaria denominada como “</w:t>
+      </w:r>
+      <w:proofErr w:type="spellStart"/>
+      <w:r>
+        <w:rPr>
+          <w:lang w:val="es-MX"/>
+        </w:rPr>
+        <w:t>ProductoID</w:t>
+      </w:r>
+      <w:proofErr w:type="spellEnd"/>
+      <w:r>
+        <w:rPr>
+          <w:lang w:val="es-MX"/>
+        </w:rPr>
+        <w:t>”.</w:t>
+      </w:r>
+    </w:p>
+    <w:p>
+      <w:pPr>
+        <w:pStyle w:val="ListParagraph"/>
+        <w:numPr>
+          <w:ilvl w:val="0"/>
+          <w:numId w:val="4"/>
+        </w:numPr>
+        <w:rPr>
+          <w:lang w:val="es-MX"/>
+        </w:rPr>
+      </w:pPr>
+      <w:r>
+        <w:rPr>
+          <w:lang w:val="es-MX"/>
+        </w:rPr>
+        <w:t xml:space="preserve">La </w:t>
+      </w:r>
+      <w:proofErr w:type="gramStart"/>
+      <w:r>
+        <w:rPr>
+          <w:lang w:val="es-MX"/>
+        </w:rPr>
+        <w:t>tabla pedido</w:t>
+      </w:r>
+      <w:proofErr w:type="gramEnd"/>
+      <w:r>
+        <w:rPr>
+          <w:lang w:val="es-MX"/>
+        </w:rPr>
+        <w:t xml:space="preserve"> cuenta con una llave primaria denominada como “</w:t>
+      </w:r>
+      <w:proofErr w:type="spellStart"/>
+      <w:r>
+        <w:rPr>
+          <w:lang w:val="es-MX"/>
+        </w:rPr>
+        <w:t>PedidoID</w:t>
+      </w:r>
+      <w:proofErr w:type="spellEnd"/>
+      <w:r>
+        <w:rPr>
+          <w:lang w:val="es-MX"/>
+        </w:rPr>
+        <w:t>”.</w:t>
+      </w:r>
+    </w:p>
+    <w:p>
+      <w:pPr>
+        <w:pStyle w:val="ListParagraph"/>
+        <w:numPr>
+          <w:ilvl w:val="0"/>
+          <w:numId w:val="4"/>
+        </w:numPr>
+        <w:rPr>
+          <w:lang w:val="es-MX"/>
+        </w:rPr>
+      </w:pPr>
+      <w:r>
+        <w:rPr>
+          <w:lang w:val="es-MX"/>
+        </w:rPr>
+        <w:t xml:space="preserve">La tabla de </w:t>
+      </w:r>
+      <w:proofErr w:type="spellStart"/>
+      <w:r>
+        <w:rPr>
+          <w:lang w:val="es-MX"/>
+        </w:rPr>
+        <w:t>carrito_compra</w:t>
+      </w:r>
+      <w:proofErr w:type="spellEnd"/>
+      <w:r>
+        <w:rPr>
+          <w:lang w:val="es-MX"/>
+        </w:rPr>
+        <w:t xml:space="preserve"> posee 2 llaves foráneas, las cuales serian “</w:t>
+      </w:r>
+      <w:proofErr w:type="spellStart"/>
+      <w:r>
+        <w:rPr>
+          <w:lang w:val="es-MX"/>
+        </w:rPr>
+        <w:t>ClienteID</w:t>
+      </w:r>
+      <w:proofErr w:type="spellEnd"/>
+      <w:r>
+        <w:rPr>
+          <w:lang w:val="es-MX"/>
+        </w:rPr>
+        <w:t>” y “</w:t>
+      </w:r>
+      <w:proofErr w:type="spellStart"/>
+      <w:r>
+        <w:rPr>
+          <w:lang w:val="es-MX"/>
+        </w:rPr>
+        <w:t>ProductoID</w:t>
+      </w:r>
+      <w:proofErr w:type="spellEnd"/>
+      <w:r>
+        <w:rPr>
+          <w:lang w:val="es-MX"/>
+        </w:rPr>
+        <w:t xml:space="preserve">”, están conectadas a sus respectivas tablas de donde provienen, </w:t>
+      </w:r>
+      <w:r>
+        <w:rPr>
+          <w:lang w:val="es-MX"/>
+        </w:rPr>
+        <w:t>Indicando que los productos están en el carrito y que el cliente le pertenece o tiene el carrito.</w:t>
+      </w:r>
+    </w:p>
+    <w:p>
+      <w:pPr>
+        <w:pStyle w:val="ListParagraph"/>
+        <w:numPr>
+          <w:ilvl w:val="0"/>
+          <w:numId w:val="4"/>
+        </w:numPr>
+        <w:rPr>
+          <w:lang w:val="es-MX"/>
+        </w:rPr>
+      </w:pPr>
+      <w:r>
+        <w:rPr>
+          <w:lang w:val="es-MX"/>
+        </w:rPr>
+        <w:t>La tabla pago tiene una llave foránea “</w:t>
+      </w:r>
+      <w:proofErr w:type="spellStart"/>
+      <w:r>
+        <w:rPr>
+          <w:lang w:val="es-MX"/>
+        </w:rPr>
+        <w:t>PedidoID</w:t>
+      </w:r>
+      <w:proofErr w:type="spellEnd"/>
+      <w:r>
+        <w:rPr>
+          <w:lang w:val="es-MX"/>
+        </w:rPr>
+        <w:t>” conectada con la tabla de producto, indicando que el pedido esta vinculado con el pago.</w:t>
+      </w:r>
+    </w:p>
+    <w:p>
+      <w:pPr>
+        <w:pStyle w:val="ListParagraph"/>
+        <w:numPr>
+          <w:ilvl w:val="0"/>
+          <w:numId w:val="4"/>
+        </w:numPr>
+        <w:rPr>
+          <w:lang w:val="es-MX"/>
+        </w:rPr>
+      </w:pPr>
+      <w:r>
+        <w:rPr>
+          <w:lang w:val="es-MX"/>
+        </w:rPr>
+        <w:t xml:space="preserve">La </w:t>
+      </w:r>
+      <w:proofErr w:type="gramStart"/>
+      <w:r>
+        <w:rPr>
+          <w:lang w:val="es-MX"/>
+        </w:rPr>
+        <w:t>tabla pedido</w:t>
+      </w:r>
+      <w:proofErr w:type="gramEnd"/>
+      <w:r>
+        <w:rPr>
+          <w:lang w:val="es-MX"/>
+        </w:rPr>
+        <w:t xml:space="preserve"> tiene 2 llaves foráneas, las cuales son “</w:t>
+      </w:r>
+      <w:proofErr w:type="spellStart"/>
+      <w:r>
+        <w:rPr>
+          <w:lang w:val="es-MX"/>
+        </w:rPr>
+        <w:t>ClienteID</w:t>
+      </w:r>
+      <w:proofErr w:type="spellEnd"/>
+      <w:r>
+        <w:rPr>
+          <w:lang w:val="es-MX"/>
+        </w:rPr>
+        <w:t>” y “</w:t>
+      </w:r>
+      <w:proofErr w:type="spellStart"/>
+      <w:r>
+        <w:rPr>
+          <w:lang w:val="es-MX"/>
+        </w:rPr>
+        <w:t>CarritoID</w:t>
+      </w:r>
+      <w:proofErr w:type="spellEnd"/>
+      <w:r>
+        <w:rPr>
+          <w:lang w:val="es-MX"/>
+        </w:rPr>
+        <w:t>”, de igual forma conectadas a sus respectivas tablas. Esto quiere decir que el cliente realiza los pedidos y que el carrito pertenece a los pedidos.</w:t>
+      </w:r>
+    </w:p>
+    <w:p>
+      <w:pPr>
+        <w:pStyle w:val="ListParagraph"/>
+        <w:rPr>
+          <w:lang w:val="es-MX"/>
+        </w:rPr>
+      </w:pPr>
+    </w:p>
+    <w:p>
+      <w:pPr>
+        <w:rPr>
+          <w:b/>
+          <w:bCs/>
+          <w:i/>
+          <w:iCs/>
+          <w:noProof/>
+          <w:sz w:val="28"/>
+          <w:szCs w:val="28"/>
+          <w:lang w:val="es-MX"/>
+        </w:rPr>
+      </w:pPr>
+      <w:r>
+        <w:rPr>
+          <w:b/>
+          <w:bCs/>
+          <w:i/>
+          <w:iCs/>
+          <w:noProof/>
+          <w:sz w:val="28"/>
+          <w:szCs w:val="28"/>
+          <w:lang w:val="es-MX"/>
+        </w:rPr>
+        <w:t>Di</w:t>
+      </w:r>
+      <w:r>
+        <w:rPr>
+          <w:b/>
+          <w:bCs/>
+          <w:i/>
+          <w:iCs/>
+          <w:noProof/>
+          <w:sz w:val="28"/>
+          <w:szCs w:val="28"/>
+          <w:lang w:val="es-MX"/>
+        </w:rPr>
+        <w:t>seño de tablas</w:t>
+      </w:r>
+    </w:p>
+    <w:p>
+      <w:pPr>
+        <w:rPr>
+          <w:lang w:val="es-MX"/>
+        </w:rPr>
+      </w:pPr>
+      <w:r>
+        <w:rPr>
+          <w:lang w:val="es-MX"/>
+        </w:rPr>
+        <w:lastRenderedPageBreak/>
+        <w:t>Teniendo todos estos datos, por último, seria diseñar los tipos de datos que tendría cada tabla para al momento que se implemente la base de datos, a continuación, estos serían los diseños de las tablas:</w:t>
+      </w:r>
+    </w:p>
+    <w:tbl>
+      <w:tblPr>
+        <w:tblStyle w:val="TableGrid"/>
+        <w:tblW w:w="0" w:type="auto"/>
+        <w:tblLook w:val="04A0" w:firstRow="1" w:lastRow="0" w:firstColumn="1" w:lastColumn="0" w:noHBand="0" w:noVBand="1"/>
+      </w:tblPr>
+      <w:tblGrid>
+        <w:gridCol w:w="2207"/>
+        <w:gridCol w:w="2207"/>
+        <w:gridCol w:w="2207"/>
+        <w:gridCol w:w="2207"/>
+      </w:tblGrid>
+      <w:tr>
+        <w:tc>
+          <w:tcPr>
+            <w:tcW w:w="4414" w:type="dxa"/>
+            <w:gridSpan w:val="2"/>
+          </w:tcPr>
+          <w:p>
+            <w:pPr>
+              <w:rPr>
+                <w:lang w:val="es-MX"/>
+              </w:rPr>
+            </w:pPr>
+            <w:r>
+              <w:rPr>
+                <w:lang w:val="es-MX"/>
+              </w:rPr>
+              <w:t xml:space="preserve">Nombre de tabla: </w:t>
+            </w:r>
+          </w:p>
+        </w:tc>
+        <w:tc>
+          <w:tcPr>
+            <w:tcW w:w="4414" w:type="dxa"/>
+            <w:gridSpan w:val="2"/>
+          </w:tcPr>
+          <w:p>
+            <w:pPr>
+              <w:rPr>
+                <w:lang w:val="es-MX"/>
+              </w:rPr>
+            </w:pPr>
+            <w:r>
+              <w:rPr>
+                <w:lang w:val="es-MX"/>
+              </w:rPr>
+              <w:t>Clientes</w:t>
+            </w:r>
+          </w:p>
+        </w:tc>
+      </w:tr>
+      <w:tr>
+        <w:tc>
+          <w:tcPr>
+            <w:tcW w:w="2207" w:type="dxa"/>
+          </w:tcPr>
+          <w:p>
+            <w:pPr>
+              <w:rPr>
+                <w:lang w:val="es-MX"/>
+              </w:rPr>
+            </w:pPr>
+            <w:r>
+              <w:rPr>
+                <w:lang w:val="es-MX"/>
+              </w:rPr>
+              <w:t>Campo</w:t>
+            </w:r>
+          </w:p>
+        </w:tc>
+        <w:tc>
+          <w:tcPr>
+            <w:tcW w:w="2207" w:type="dxa"/>
+          </w:tcPr>
+          <w:p>
+            <w:pPr>
+              <w:rPr>
+                <w:lang w:val="es-MX"/>
+              </w:rPr>
+            </w:pPr>
+            <w:r>
+              <w:rPr>
+                <w:lang w:val="es-MX"/>
+              </w:rPr>
+              <w:t>Tipo de dato</w:t>
+            </w:r>
+          </w:p>
+        </w:tc>
+        <w:tc>
+          <w:tcPr>
+            <w:tcW w:w="2207" w:type="dxa"/>
+          </w:tcPr>
+          <w:p>
+            <w:pPr>
+              <w:rPr>
+                <w:lang w:val="es-MX"/>
+              </w:rPr>
+            </w:pPr>
+            <w:r>
+              <w:rPr>
+                <w:lang w:val="es-MX"/>
+              </w:rPr>
+              <w:t>Tamaño</w:t>
+            </w:r>
+          </w:p>
+        </w:tc>
+        <w:tc>
+          <w:tcPr>
+            <w:tcW w:w="2207" w:type="dxa"/>
+          </w:tcPr>
+          <w:p>
+            <w:pPr>
+              <w:rPr>
+                <w:lang w:val="es-MX"/>
+              </w:rPr>
+            </w:pPr>
+            <w:r>
+              <w:rPr>
+                <w:lang w:val="es-MX"/>
+              </w:rPr>
+              <w:t>default</w:t>
+            </w:r>
+          </w:p>
+        </w:tc>
+      </w:tr>
+      <w:tr>
+        <w:tc>
+          <w:tcPr>
+            <w:tcW w:w="2207" w:type="dxa"/>
+          </w:tcPr>
+          <w:p>
+            <w:pPr>
+              <w:rPr>
+                <w:lang w:val="es-MX"/>
+              </w:rPr>
+            </w:pPr>
+            <w:proofErr w:type="spellStart"/>
+            <w:r>
+              <w:rPr>
+                <w:lang w:val="es-MX"/>
+              </w:rPr>
+              <w:t>ClienteID</w:t>
+            </w:r>
+            <w:proofErr w:type="spellEnd"/>
+          </w:p>
+        </w:tc>
+        <w:tc>
+          <w:tcPr>
+            <w:tcW w:w="2207" w:type="dxa"/>
+          </w:tcPr>
+          <w:p>
+            <w:pPr>
+              <w:rPr>
+                <w:lang w:val="es-MX"/>
+              </w:rPr>
+            </w:pPr>
+            <w:proofErr w:type="spellStart"/>
+            <w:r>
+              <w:rPr>
+                <w:lang w:val="es-MX"/>
+              </w:rPr>
+              <w:t>int</w:t>
+            </w:r>
+            <w:proofErr w:type="spellEnd"/>
+          </w:p>
+        </w:tc>
+        <w:tc>
+          <w:tcPr>
+            <w:tcW w:w="2207" w:type="dxa"/>
+          </w:tcPr>
+          <w:p>
+            <w:pPr>
+              <w:rPr>
+                <w:lang w:val="es-MX"/>
+              </w:rPr>
+            </w:pPr>
+          </w:p>
+        </w:tc>
+        <w:tc>
+          <w:tcPr>
+            <w:tcW w:w="2207" w:type="dxa"/>
+          </w:tcPr>
+          <w:p>
+            <w:pPr>
+              <w:rPr>
+                <w:lang w:val="es-MX"/>
+              </w:rPr>
+            </w:pPr>
+            <w:r>
+              <w:rPr>
+                <w:lang w:val="es-MX"/>
+              </w:rPr>
+              <w:t>NOT NULL</w:t>
+            </w:r>
+          </w:p>
+        </w:tc>
+      </w:tr>
+      <w:tr>
+        <w:tc>
+          <w:tcPr>
+            <w:tcW w:w="2207" w:type="dxa"/>
+          </w:tcPr>
+          <w:p>
+            <w:pPr>
+              <w:rPr>
+                <w:lang w:val="es-MX"/>
+              </w:rPr>
+            </w:pPr>
+            <w:r>
+              <w:rPr>
+                <w:lang w:val="es-MX"/>
+              </w:rPr>
+              <w:t>Nombre</w:t>
+            </w:r>
+          </w:p>
+        </w:tc>
+        <w:tc>
+          <w:tcPr>
+            <w:tcW w:w="2207" w:type="dxa"/>
+          </w:tcPr>
+          <w:p>
+            <w:pPr>
+              <w:rPr>
+                <w:lang w:val="es-MX"/>
+              </w:rPr>
+            </w:pPr>
+            <w:proofErr w:type="spellStart"/>
+            <w:r>
+              <w:rPr>
+                <w:lang w:val="es-MX"/>
+              </w:rPr>
+              <w:t>varchar</w:t>
+            </w:r>
+            <w:proofErr w:type="spellEnd"/>
+          </w:p>
+        </w:tc>
+        <w:tc>
+          <w:tcPr>
+            <w:tcW w:w="2207" w:type="dxa"/>
+          </w:tcPr>
+          <w:p>
+            <w:pPr>
+              <w:rPr>
+                <w:lang w:val="es-MX"/>
+              </w:rPr>
+            </w:pPr>
+            <w:r>
+              <w:rPr>
+                <w:lang w:val="es-MX"/>
+              </w:rPr>
+              <w:t>50</w:t>
+            </w:r>
+          </w:p>
+        </w:tc>
+        <w:tc>
+          <w:tcPr>
+            <w:tcW w:w="2207" w:type="dxa"/>
+          </w:tcPr>
+          <w:p>
+            <w:pPr>
+              <w:rPr>
+                <w:lang w:val="es-MX"/>
+              </w:rPr>
+            </w:pPr>
+          </w:p>
+        </w:tc>
+      </w:tr>
+      <w:tr>
+        <w:tc>
+          <w:tcPr>
+            <w:tcW w:w="2207" w:type="dxa"/>
+          </w:tcPr>
+          <w:p>
+            <w:pPr>
+              <w:rPr>
+                <w:lang w:val="es-MX"/>
+              </w:rPr>
+            </w:pPr>
+            <w:r>
+              <w:rPr>
+                <w:lang w:val="es-MX"/>
+              </w:rPr>
+              <w:t>Apellido</w:t>
+            </w:r>
+          </w:p>
+        </w:tc>
+        <w:tc>
+          <w:tcPr>
+            <w:tcW w:w="2207" w:type="dxa"/>
+          </w:tcPr>
+          <w:p>
+            <w:pPr>
+              <w:rPr>
+                <w:lang w:val="es-MX"/>
+              </w:rPr>
+            </w:pPr>
+            <w:proofErr w:type="spellStart"/>
+            <w:r>
+              <w:rPr>
+                <w:lang w:val="es-MX"/>
+              </w:rPr>
+              <w:t>varchar</w:t>
+            </w:r>
+            <w:proofErr w:type="spellEnd"/>
+          </w:p>
+        </w:tc>
+        <w:tc>
+          <w:tcPr>
+            <w:tcW w:w="2207" w:type="dxa"/>
+          </w:tcPr>
+          <w:p>
+            <w:pPr>
+              <w:rPr>
+                <w:lang w:val="es-MX"/>
+              </w:rPr>
+            </w:pPr>
+            <w:r>
+              <w:rPr>
+                <w:lang w:val="es-MX"/>
+              </w:rPr>
+              <w:t>50</w:t>
+            </w:r>
+          </w:p>
+        </w:tc>
+        <w:tc>
+          <w:tcPr>
+            <w:tcW w:w="2207" w:type="dxa"/>
+          </w:tcPr>
+          <w:p>
+            <w:pPr>
+              <w:rPr>
+                <w:lang w:val="es-MX"/>
+              </w:rPr>
+            </w:pPr>
+          </w:p>
+        </w:tc>
+      </w:tr>
+      <w:tr>
+        <w:tc>
+          <w:tcPr>
+            <w:tcW w:w="2207" w:type="dxa"/>
+          </w:tcPr>
+          <w:p>
+            <w:pPr>
+              <w:rPr>
+                <w:lang w:val="es-MX"/>
+              </w:rPr>
+            </w:pPr>
+            <w:proofErr w:type="spellStart"/>
+            <w:r>
+              <w:rPr>
+                <w:lang w:val="es-MX"/>
+              </w:rPr>
+              <w:t>Num_telefonico</w:t>
+            </w:r>
+            <w:proofErr w:type="spellEnd"/>
+          </w:p>
+        </w:tc>
+        <w:tc>
+          <w:tcPr>
+            <w:tcW w:w="2207" w:type="dxa"/>
+          </w:tcPr>
+          <w:p>
+            <w:pPr>
+              <w:rPr>
+                <w:lang w:val="es-MX"/>
+              </w:rPr>
+            </w:pPr>
+            <w:proofErr w:type="spellStart"/>
+            <w:r>
+              <w:rPr>
+                <w:lang w:val="es-MX"/>
+              </w:rPr>
+              <w:t>varchar</w:t>
+            </w:r>
+            <w:proofErr w:type="spellEnd"/>
+          </w:p>
+        </w:tc>
+        <w:tc>
+          <w:tcPr>
+            <w:tcW w:w="2207" w:type="dxa"/>
+          </w:tcPr>
+          <w:p>
+            <w:pPr>
+              <w:rPr>
+                <w:lang w:val="es-MX"/>
+              </w:rPr>
+            </w:pPr>
+            <w:r>
+              <w:rPr>
+                <w:lang w:val="es-MX"/>
+              </w:rPr>
+              <w:t>14</w:t>
+            </w:r>
+          </w:p>
+        </w:tc>
+        <w:tc>
+          <w:tcPr>
+            <w:tcW w:w="2207" w:type="dxa"/>
+          </w:tcPr>
+          <w:p>
+            <w:pPr>
+              <w:rPr>
+                <w:lang w:val="es-MX"/>
+              </w:rPr>
+            </w:pPr>
+          </w:p>
+        </w:tc>
+      </w:tr>
+      <w:tr>
+        <w:tc>
+          <w:tcPr>
+            <w:tcW w:w="2207" w:type="dxa"/>
+          </w:tcPr>
+          <w:p>
+            <w:pPr>
+              <w:rPr>
+                <w:lang w:val="es-MX"/>
+              </w:rPr>
+            </w:pPr>
+            <w:r>
+              <w:rPr>
+                <w:lang w:val="es-MX"/>
+              </w:rPr>
+              <w:t>Contraseña</w:t>
+            </w:r>
+          </w:p>
+        </w:tc>
+        <w:tc>
+          <w:tcPr>
+            <w:tcW w:w="2207" w:type="dxa"/>
+          </w:tcPr>
+          <w:p>
+            <w:pPr>
+              <w:rPr>
+                <w:lang w:val="es-MX"/>
+              </w:rPr>
+            </w:pPr>
+            <w:proofErr w:type="spellStart"/>
+            <w:r>
+              <w:rPr>
+                <w:lang w:val="es-MX"/>
+              </w:rPr>
+              <w:t>varchar</w:t>
+            </w:r>
+            <w:proofErr w:type="spellEnd"/>
+          </w:p>
+        </w:tc>
+        <w:tc>
+          <w:tcPr>
+            <w:tcW w:w="2207" w:type="dxa"/>
+          </w:tcPr>
+          <w:p>
+            <w:pPr>
+              <w:rPr>
+                <w:lang w:val="es-MX"/>
+              </w:rPr>
+            </w:pPr>
+            <w:r>
+              <w:rPr>
+                <w:lang w:val="es-MX"/>
+              </w:rPr>
+              <w:t>15</w:t>
+            </w:r>
+          </w:p>
+        </w:tc>
+        <w:tc>
+          <w:tcPr>
+            <w:tcW w:w="2207" w:type="dxa"/>
+          </w:tcPr>
+          <w:p>
+            <w:pPr>
+              <w:rPr>
+                <w:lang w:val="es-MX"/>
+              </w:rPr>
+            </w:pPr>
+          </w:p>
+        </w:tc>
+      </w:tr>
+      <w:tr>
+        <w:tc>
+          <w:tcPr>
+            <w:tcW w:w="2207" w:type="dxa"/>
+          </w:tcPr>
+          <w:p>
+            <w:pPr>
+              <w:rPr>
+                <w:lang w:val="es-MX"/>
+              </w:rPr>
+            </w:pPr>
+            <w:proofErr w:type="spellStart"/>
+            <w:r>
+              <w:rPr>
+                <w:lang w:val="es-MX"/>
+              </w:rPr>
+              <w:t>Correo_electronico</w:t>
+            </w:r>
+            <w:proofErr w:type="spellEnd"/>
+          </w:p>
+        </w:tc>
+        <w:tc>
+          <w:tcPr>
+            <w:tcW w:w="2207" w:type="dxa"/>
+          </w:tcPr>
+          <w:p>
+            <w:pPr>
+              <w:rPr>
+                <w:lang w:val="es-MX"/>
+              </w:rPr>
+            </w:pPr>
+            <w:proofErr w:type="spellStart"/>
+            <w:r>
+              <w:rPr>
+                <w:lang w:val="es-MX"/>
+              </w:rPr>
+              <w:t>varchar</w:t>
+            </w:r>
+            <w:proofErr w:type="spellEnd"/>
+          </w:p>
+        </w:tc>
+        <w:tc>
+          <w:tcPr>
+            <w:tcW w:w="2207" w:type="dxa"/>
+          </w:tcPr>
+          <w:p>
+            <w:pPr>
+              <w:rPr>
+                <w:lang w:val="es-MX"/>
+              </w:rPr>
+            </w:pPr>
+            <w:r>
+              <w:rPr>
+                <w:lang w:val="es-MX"/>
+              </w:rPr>
+              <w:t>100</w:t>
+            </w:r>
+          </w:p>
+        </w:tc>
+        <w:tc>
+          <w:tcPr>
+            <w:tcW w:w="2207" w:type="dxa"/>
+          </w:tcPr>
+          <w:p>
+            <w:pPr>
+              <w:rPr>
+                <w:lang w:val="es-MX"/>
+              </w:rPr>
+            </w:pPr>
+          </w:p>
+        </w:tc>
+      </w:tr>
+      <w:tr>
+        <w:tc>
+          <w:tcPr>
+            <w:tcW w:w="2207" w:type="dxa"/>
+          </w:tcPr>
+          <w:p>
+            <w:pPr>
+              <w:rPr>
+                <w:lang w:val="es-MX"/>
+              </w:rPr>
+            </w:pPr>
+            <w:proofErr w:type="spellStart"/>
+            <w:r>
+              <w:rPr>
+                <w:lang w:val="es-MX"/>
+              </w:rPr>
+              <w:t>Direccion</w:t>
+            </w:r>
+            <w:proofErr w:type="spellEnd"/>
+            <w:r>
+              <w:rPr>
+                <w:lang w:val="es-MX"/>
+              </w:rPr>
+              <w:t xml:space="preserve"> </w:t>
+            </w:r>
+          </w:p>
+        </w:tc>
+        <w:tc>
+          <w:tcPr>
+            <w:tcW w:w="2207" w:type="dxa"/>
+          </w:tcPr>
+          <w:p>
+            <w:pPr>
+              <w:rPr>
+                <w:lang w:val="es-MX"/>
+              </w:rPr>
+            </w:pPr>
+            <w:proofErr w:type="spellStart"/>
+            <w:r>
+              <w:rPr>
+                <w:lang w:val="es-MX"/>
+              </w:rPr>
+              <w:t>varchar</w:t>
+            </w:r>
+            <w:proofErr w:type="spellEnd"/>
+          </w:p>
+        </w:tc>
+        <w:tc>
+          <w:tcPr>
+            <w:tcW w:w="2207" w:type="dxa"/>
+          </w:tcPr>
+          <w:p>
+            <w:pPr>
+              <w:rPr>
+                <w:lang w:val="es-MX"/>
+              </w:rPr>
+            </w:pPr>
+            <w:r>
+              <w:rPr>
+                <w:lang w:val="es-MX"/>
+              </w:rPr>
+              <w:t>100</w:t>
+            </w:r>
+          </w:p>
+        </w:tc>
+        <w:tc>
+          <w:tcPr>
+            <w:tcW w:w="2207" w:type="dxa"/>
+          </w:tcPr>
+          <w:p>
+            <w:pPr>
+              <w:rPr>
+                <w:lang w:val="es-MX"/>
+              </w:rPr>
+            </w:pPr>
+          </w:p>
+        </w:tc>
+      </w:tr>
+    </w:tbl>
+    <w:p>
+      <w:pPr>
+        <w:rPr>
+          <w:lang w:val="es-MX"/>
+        </w:rPr>
+      </w:pPr>
+    </w:p>
+    <w:tbl>
+      <w:tblPr>
+        <w:tblStyle w:val="TableGrid"/>
+        <w:tblW w:w="0" w:type="auto"/>
+        <w:tblLook w:val="04A0" w:firstRow="1" w:lastRow="0" w:firstColumn="1" w:lastColumn="0" w:noHBand="0" w:noVBand="1"/>
+      </w:tblPr>
+      <w:tblGrid>
+        <w:gridCol w:w="2207"/>
+        <w:gridCol w:w="2207"/>
+        <w:gridCol w:w="2207"/>
+        <w:gridCol w:w="2207"/>
+      </w:tblGrid>
+      <w:tr>
+        <w:tc>
+          <w:tcPr>
+            <w:tcW w:w="4414" w:type="dxa"/>
+            <w:gridSpan w:val="2"/>
+          </w:tcPr>
+          <w:p>
+            <w:pPr>
+              <w:rPr>
+                <w:lang w:val="es-MX"/>
+              </w:rPr>
+            </w:pPr>
+            <w:r>
+              <w:rPr>
+                <w:lang w:val="es-MX"/>
+              </w:rPr>
+              <w:t xml:space="preserve">Nombre de tabla: </w:t>
+            </w:r>
+          </w:p>
+        </w:tc>
+        <w:tc>
+          <w:tcPr>
+            <w:tcW w:w="4414" w:type="dxa"/>
+            <w:gridSpan w:val="2"/>
+          </w:tcPr>
+          <w:p>
+            <w:pPr>
+              <w:rPr>
+                <w:lang w:val="es-MX"/>
+              </w:rPr>
+            </w:pPr>
+            <w:r>
+              <w:rPr>
+                <w:lang w:val="es-MX"/>
+              </w:rPr>
+              <w:t>Pago</w:t>
+            </w:r>
+          </w:p>
+        </w:tc>
+      </w:tr>
+      <w:tr>
+        <w:tc>
+          <w:tcPr>
+            <w:tcW w:w="2207" w:type="dxa"/>
+          </w:tcPr>
+          <w:p>
+            <w:pPr>
+              <w:rPr>
+                <w:lang w:val="es-MX"/>
+              </w:rPr>
+            </w:pPr>
+            <w:r>
+              <w:rPr>
+                <w:lang w:val="es-MX"/>
+              </w:rPr>
+              <w:t>Campo</w:t>
+            </w:r>
+          </w:p>
+        </w:tc>
+        <w:tc>
+          <w:tcPr>
+            <w:tcW w:w="2207" w:type="dxa"/>
+          </w:tcPr>
+          <w:p>
+            <w:pPr>
+              <w:rPr>
+                <w:lang w:val="es-MX"/>
+              </w:rPr>
+            </w:pPr>
+            <w:r>
+              <w:rPr>
+                <w:lang w:val="es-MX"/>
+              </w:rPr>
+              <w:t>Tipo de dato</w:t>
+            </w:r>
+          </w:p>
+        </w:tc>
+        <w:tc>
+          <w:tcPr>
+            <w:tcW w:w="2207" w:type="dxa"/>
+          </w:tcPr>
+          <w:p>
+            <w:pPr>
+              <w:rPr>
+                <w:lang w:val="es-MX"/>
+              </w:rPr>
+            </w:pPr>
+            <w:r>
+              <w:rPr>
+                <w:lang w:val="es-MX"/>
+              </w:rPr>
+              <w:t>Tamaño</w:t>
+            </w:r>
+          </w:p>
+        </w:tc>
+        <w:tc>
+          <w:tcPr>
+            <w:tcW w:w="2207" w:type="dxa"/>
+          </w:tcPr>
+          <w:p>
+            <w:pPr>
+              <w:rPr>
+                <w:lang w:val="es-MX"/>
+              </w:rPr>
+            </w:pPr>
+            <w:r>
+              <w:rPr>
+                <w:lang w:val="es-MX"/>
+              </w:rPr>
+              <w:t>default</w:t>
+            </w:r>
+          </w:p>
+        </w:tc>
+      </w:tr>
+      <w:tr>
+        <w:tc>
+          <w:tcPr>
+            <w:tcW w:w="2207" w:type="dxa"/>
+          </w:tcPr>
+          <w:p>
+            <w:pPr>
+              <w:rPr>
+                <w:lang w:val="es-MX"/>
+              </w:rPr>
+            </w:pPr>
+            <w:proofErr w:type="spellStart"/>
+            <w:r>
+              <w:rPr>
+                <w:lang w:val="es-MX"/>
+              </w:rPr>
+              <w:t>PagoID</w:t>
+            </w:r>
+            <w:proofErr w:type="spellEnd"/>
+          </w:p>
+        </w:tc>
+        <w:tc>
+          <w:tcPr>
+            <w:tcW w:w="2207" w:type="dxa"/>
+          </w:tcPr>
+          <w:p>
+            <w:pPr>
+              <w:rPr>
+                <w:lang w:val="es-MX"/>
+              </w:rPr>
+            </w:pPr>
+            <w:proofErr w:type="spellStart"/>
+            <w:r>
+              <w:rPr>
+                <w:lang w:val="es-MX"/>
+              </w:rPr>
+              <w:t>int</w:t>
+            </w:r>
+            <w:proofErr w:type="spellEnd"/>
+          </w:p>
+        </w:tc>
+        <w:tc>
+          <w:tcPr>
+            <w:tcW w:w="2207" w:type="dxa"/>
+          </w:tcPr>
+          <w:p>
+            <w:pPr>
+              <w:rPr>
+                <w:lang w:val="es-MX"/>
+              </w:rPr>
+            </w:pPr>
+          </w:p>
+        </w:tc>
+        <w:tc>
+          <w:tcPr>
+            <w:tcW w:w="2207" w:type="dxa"/>
+          </w:tcPr>
+          <w:p>
+            <w:pPr>
+              <w:rPr>
+                <w:lang w:val="es-MX"/>
+              </w:rPr>
+            </w:pPr>
+            <w:r>
+              <w:rPr>
+                <w:lang w:val="es-MX"/>
+              </w:rPr>
+              <w:t>NOT NULL</w:t>
+            </w:r>
+          </w:p>
+        </w:tc>
+      </w:tr>
+      <w:tr>
+        <w:tc>
+          <w:tcPr>
+            <w:tcW w:w="2207" w:type="dxa"/>
+          </w:tcPr>
+          <w:p>
+            <w:pPr>
+              <w:rPr>
+                <w:lang w:val="es-MX"/>
+              </w:rPr>
+            </w:pPr>
+            <w:proofErr w:type="spellStart"/>
+            <w:r>
+              <w:rPr>
+                <w:lang w:val="es-MX"/>
+              </w:rPr>
+              <w:t>Estado_pago</w:t>
+            </w:r>
+            <w:proofErr w:type="spellEnd"/>
+          </w:p>
+        </w:tc>
+        <w:tc>
+          <w:tcPr>
+            <w:tcW w:w="2207" w:type="dxa"/>
+          </w:tcPr>
+          <w:p>
+            <w:pPr>
+              <w:rPr>
+                <w:lang w:val="es-MX"/>
+              </w:rPr>
+            </w:pPr>
+            <w:proofErr w:type="spellStart"/>
+            <w:r>
+              <w:rPr>
+                <w:lang w:val="es-MX"/>
+              </w:rPr>
+              <w:t>varchar</w:t>
+            </w:r>
+            <w:proofErr w:type="spellEnd"/>
+          </w:p>
+        </w:tc>
+        <w:tc>
+          <w:tcPr>
+            <w:tcW w:w="2207" w:type="dxa"/>
+          </w:tcPr>
+          <w:p>
+            <w:pPr>
+              <w:rPr>
+                <w:lang w:val="es-MX"/>
+              </w:rPr>
+            </w:pPr>
+            <w:r>
+              <w:rPr>
+                <w:lang w:val="es-MX"/>
+              </w:rPr>
+              <w:t>15</w:t>
+            </w:r>
+          </w:p>
+        </w:tc>
+        <w:tc>
+          <w:tcPr>
+            <w:tcW w:w="2207" w:type="dxa"/>
+          </w:tcPr>
+          <w:p>
+            <w:pPr>
+              <w:rPr>
+                <w:lang w:val="es-MX"/>
+              </w:rPr>
+            </w:pPr>
+          </w:p>
+        </w:tc>
+      </w:tr>
+      <w:tr>
+        <w:tc>
+          <w:tcPr>
+            <w:tcW w:w="2207" w:type="dxa"/>
+          </w:tcPr>
+          <w:p>
+            <w:pPr>
+              <w:rPr>
+                <w:lang w:val="es-MX"/>
+              </w:rPr>
+            </w:pPr>
+            <w:proofErr w:type="spellStart"/>
+            <w:r>
+              <w:rPr>
+                <w:lang w:val="es-MX"/>
+              </w:rPr>
+              <w:t>Método_pago</w:t>
+            </w:r>
+            <w:proofErr w:type="spellEnd"/>
+          </w:p>
+        </w:tc>
+        <w:tc>
+          <w:tcPr>
+            <w:tcW w:w="2207" w:type="dxa"/>
+          </w:tcPr>
+          <w:p>
+            <w:pPr>
+              <w:rPr>
+                <w:lang w:val="es-MX"/>
+              </w:rPr>
+            </w:pPr>
+            <w:proofErr w:type="spellStart"/>
+            <w:r>
+              <w:rPr>
+                <w:lang w:val="es-MX"/>
+              </w:rPr>
+              <w:t>varchar</w:t>
+            </w:r>
+            <w:proofErr w:type="spellEnd"/>
+          </w:p>
+        </w:tc>
+        <w:tc>
+          <w:tcPr>
+            <w:tcW w:w="2207" w:type="dxa"/>
+          </w:tcPr>
+          <w:p>
+            <w:pPr>
+              <w:rPr>
+                <w:lang w:val="es-MX"/>
+              </w:rPr>
+            </w:pPr>
+            <w:r>
+              <w:rPr>
+                <w:lang w:val="es-MX"/>
+              </w:rPr>
+              <w:t>10</w:t>
+            </w:r>
+          </w:p>
+        </w:tc>
+        <w:tc>
+          <w:tcPr>
+            <w:tcW w:w="2207" w:type="dxa"/>
+          </w:tcPr>
+          <w:p>
+            <w:pPr>
+              <w:rPr>
+                <w:lang w:val="es-MX"/>
+              </w:rPr>
+            </w:pPr>
+          </w:p>
+        </w:tc>
+      </w:tr>
+      <w:tr>
+        <w:tc>
+          <w:tcPr>
+            <w:tcW w:w="2207" w:type="dxa"/>
+          </w:tcPr>
+          <w:p>
+            <w:pPr>
+              <w:rPr>
+                <w:lang w:val="es-MX"/>
+              </w:rPr>
+            </w:pPr>
+            <w:proofErr w:type="spellStart"/>
+            <w:r>
+              <w:rPr>
+                <w:lang w:val="es-MX"/>
+              </w:rPr>
+              <w:t>Monto_pago</w:t>
+            </w:r>
+            <w:proofErr w:type="spellEnd"/>
+          </w:p>
+        </w:tc>
+        <w:tc>
+          <w:tcPr>
+            <w:tcW w:w="2207" w:type="dxa"/>
+          </w:tcPr>
+          <w:p>
+            <w:pPr>
+              <w:rPr>
+                <w:lang w:val="es-MX"/>
+              </w:rPr>
+            </w:pPr>
+            <w:r>
+              <w:rPr>
+                <w:lang w:val="es-MX"/>
+              </w:rPr>
+              <w:t>decimal</w:t>
+            </w:r>
+          </w:p>
+        </w:tc>
+        <w:tc>
+          <w:tcPr>
+            <w:tcW w:w="2207" w:type="dxa"/>
+          </w:tcPr>
+          <w:p>
+            <w:pPr>
+              <w:rPr>
+                <w:lang w:val="es-MX"/>
+              </w:rPr>
+            </w:pPr>
+            <w:r>
+              <w:rPr>
+                <w:lang w:val="es-MX"/>
+              </w:rPr>
+              <w:t>10,2</w:t>
+            </w:r>
+          </w:p>
+        </w:tc>
+        <w:tc>
+          <w:tcPr>
+            <w:tcW w:w="2207" w:type="dxa"/>
+          </w:tcPr>
+          <w:p>
+            <w:pPr>
+              <w:rPr>
+                <w:lang w:val="es-MX"/>
+              </w:rPr>
+            </w:pPr>
+          </w:p>
+        </w:tc>
+      </w:tr>
+    </w:tbl>
+    <w:p>
+      <w:pPr>
+        <w:rPr>
+          <w:lang w:val="es-MX"/>
+        </w:rPr>
+      </w:pPr>
+    </w:p>
+    <w:tbl>
+      <w:tblPr>
+        <w:tblStyle w:val="TableGrid"/>
+        <w:tblW w:w="0" w:type="auto"/>
+        <w:tblLook w:val="04A0" w:firstRow="1" w:lastRow="0" w:firstColumn="1" w:lastColumn="0" w:noHBand="0" w:noVBand="1"/>
+      </w:tblPr>
+      <w:tblGrid>
+        <w:gridCol w:w="2207"/>
+        <w:gridCol w:w="2207"/>
+        <w:gridCol w:w="2207"/>
+        <w:gridCol w:w="2207"/>
+      </w:tblGrid>
+      <w:tr>
+        <w:tc>
+          <w:tcPr>
+            <w:tcW w:w="4414" w:type="dxa"/>
+            <w:gridSpan w:val="2"/>
+          </w:tcPr>
+          <w:p>
+            <w:pPr>
+              <w:rPr>
+                <w:lang w:val="es-MX"/>
+              </w:rPr>
+            </w:pPr>
+            <w:r>
+              <w:rPr>
+                <w:lang w:val="es-MX"/>
+              </w:rPr>
+              <w:t xml:space="preserve">Nombre de tabla: </w:t>
+            </w:r>
+          </w:p>
+        </w:tc>
+        <w:tc>
+          <w:tcPr>
+            <w:tcW w:w="4414" w:type="dxa"/>
+            <w:gridSpan w:val="2"/>
+          </w:tcPr>
+          <w:p>
+            <w:pPr>
+              <w:rPr>
+                <w:lang w:val="es-MX"/>
+              </w:rPr>
+            </w:pPr>
+            <w:r>
+              <w:rPr>
+                <w:lang w:val="es-MX"/>
+              </w:rPr>
+              <w:t>Producto</w:t>
+            </w:r>
+          </w:p>
+        </w:tc>
+      </w:tr>
+      <w:tr>
+        <w:tc>
+          <w:tcPr>
+            <w:tcW w:w="2207" w:type="dxa"/>
+          </w:tcPr>
+          <w:p>
+            <w:pPr>
+              <w:rPr>
+                <w:lang w:val="es-MX"/>
+              </w:rPr>
+            </w:pPr>
+            <w:r>
+              <w:rPr>
+                <w:lang w:val="es-MX"/>
+              </w:rPr>
+              <w:t>Campo</w:t>
+            </w:r>
+          </w:p>
+        </w:tc>
+        <w:tc>
+          <w:tcPr>
+            <w:tcW w:w="2207" w:type="dxa"/>
+          </w:tcPr>
+          <w:p>
+            <w:pPr>
+              <w:rPr>
+                <w:lang w:val="es-MX"/>
+              </w:rPr>
+            </w:pPr>
+            <w:r>
+              <w:rPr>
+                <w:lang w:val="es-MX"/>
+              </w:rPr>
+              <w:t>Tipo de dato</w:t>
+            </w:r>
+          </w:p>
+        </w:tc>
+        <w:tc>
+          <w:tcPr>
+            <w:tcW w:w="2207" w:type="dxa"/>
+          </w:tcPr>
+          <w:p>
+            <w:pPr>
+              <w:rPr>
+                <w:lang w:val="es-MX"/>
+              </w:rPr>
+            </w:pPr>
+            <w:r>
+              <w:rPr>
+                <w:lang w:val="es-MX"/>
+              </w:rPr>
+              <w:t>Tamaño</w:t>
+            </w:r>
+          </w:p>
+        </w:tc>
+        <w:tc>
+          <w:tcPr>
+            <w:tcW w:w="2207" w:type="dxa"/>
+          </w:tcPr>
+          <w:p>
+            <w:pPr>
+              <w:rPr>
+                <w:lang w:val="es-MX"/>
+              </w:rPr>
+            </w:pPr>
+            <w:r>
+              <w:rPr>
+                <w:lang w:val="es-MX"/>
+              </w:rPr>
+              <w:t>D</w:t>
+            </w:r>
+            <w:r>
+              <w:rPr>
+                <w:lang w:val="es-MX"/>
+              </w:rPr>
+              <w:t>efault</w:t>
+            </w:r>
+          </w:p>
+        </w:tc>
+      </w:tr>
+      <w:tr>
+        <w:tc>
+          <w:tcPr>
+            <w:tcW w:w="2207" w:type="dxa"/>
+          </w:tcPr>
+          <w:p>
+            <w:pPr>
+              <w:rPr>
+                <w:lang w:val="es-MX"/>
+              </w:rPr>
+            </w:pPr>
+            <w:proofErr w:type="spellStart"/>
+            <w:r>
+              <w:rPr>
+                <w:lang w:val="es-MX"/>
+              </w:rPr>
+              <w:t>ProductoID</w:t>
+            </w:r>
+            <w:proofErr w:type="spellEnd"/>
+          </w:p>
+        </w:tc>
+        <w:tc>
+          <w:tcPr>
+            <w:tcW w:w="2207" w:type="dxa"/>
+          </w:tcPr>
+          <w:p>
+            <w:pPr>
+              <w:rPr>
+                <w:lang w:val="es-MX"/>
+              </w:rPr>
+            </w:pPr>
+            <w:proofErr w:type="spellStart"/>
+            <w:r>
+              <w:rPr>
+                <w:lang w:val="es-MX"/>
+              </w:rPr>
+              <w:t>int</w:t>
+            </w:r>
+            <w:proofErr w:type="spellEnd"/>
+          </w:p>
+        </w:tc>
+        <w:tc>
+          <w:tcPr>
+            <w:tcW w:w="2207" w:type="dxa"/>
+          </w:tcPr>
+          <w:p>
+            <w:pPr>
+              <w:rPr>
+                <w:lang w:val="es-MX"/>
+              </w:rPr>
+            </w:pPr>
+          </w:p>
+        </w:tc>
+        <w:tc>
+          <w:tcPr>
+            <w:tcW w:w="2207" w:type="dxa"/>
+          </w:tcPr>
+          <w:p>
+            <w:pPr>
+              <w:rPr>
+                <w:lang w:val="es-MX"/>
+              </w:rPr>
+            </w:pPr>
+            <w:r>
+              <w:rPr>
+                <w:lang w:val="es-MX"/>
+              </w:rPr>
+              <w:t>NOT NULL</w:t>
+            </w:r>
+          </w:p>
+        </w:tc>
+      </w:tr>
+      <w:tr>
+        <w:tc>
+          <w:tcPr>
+            <w:tcW w:w="2207" w:type="dxa"/>
+          </w:tcPr>
+          <w:p>
+            <w:pPr>
+              <w:rPr>
+                <w:lang w:val="es-MX"/>
+              </w:rPr>
+            </w:pPr>
+            <w:r>
+              <w:rPr>
+                <w:lang w:val="es-MX"/>
+              </w:rPr>
+              <w:t>Precio</w:t>
+            </w:r>
+          </w:p>
+        </w:tc>
+        <w:tc>
+          <w:tcPr>
+            <w:tcW w:w="2207" w:type="dxa"/>
+          </w:tcPr>
+          <w:p>
+            <w:pPr>
+              <w:rPr>
+                <w:lang w:val="es-MX"/>
+              </w:rPr>
+            </w:pPr>
+            <w:proofErr w:type="spellStart"/>
+            <w:r>
+              <w:rPr>
+                <w:lang w:val="es-MX"/>
+              </w:rPr>
+              <w:t>int</w:t>
+            </w:r>
+            <w:proofErr w:type="spellEnd"/>
+          </w:p>
+        </w:tc>
+        <w:tc>
+          <w:tcPr>
+            <w:tcW w:w="2207" w:type="dxa"/>
+          </w:tcPr>
+          <w:p>
+            <w:pPr>
+              <w:rPr>
+                <w:lang w:val="es-MX"/>
+              </w:rPr>
+            </w:pPr>
+          </w:p>
+        </w:tc>
+        <w:tc>
+          <w:tcPr>
+            <w:tcW w:w="2207" w:type="dxa"/>
+          </w:tcPr>
+          <w:p>
+            <w:pPr>
+              <w:rPr>
+                <w:lang w:val="es-MX"/>
+              </w:rPr>
+            </w:pPr>
+          </w:p>
+        </w:tc>
+      </w:tr>
+      <w:tr>
+        <w:tc>
+          <w:tcPr>
+            <w:tcW w:w="2207" w:type="dxa"/>
+          </w:tcPr>
+          <w:p>
+            <w:pPr>
+              <w:rPr>
+                <w:lang w:val="es-MX"/>
+              </w:rPr>
+            </w:pPr>
+            <w:proofErr w:type="spellStart"/>
+            <w:r>
+              <w:rPr>
+                <w:lang w:val="es-MX"/>
+              </w:rPr>
+              <w:t>Descripcion</w:t>
+            </w:r>
+            <w:proofErr w:type="spellEnd"/>
+          </w:p>
+        </w:tc>
+        <w:tc>
+          <w:tcPr>
+            <w:tcW w:w="2207" w:type="dxa"/>
+          </w:tcPr>
+          <w:p>
+            <w:pPr>
+              <w:rPr>
+                <w:lang w:val="es-MX"/>
+              </w:rPr>
+            </w:pPr>
+            <w:proofErr w:type="spellStart"/>
+            <w:r>
+              <w:rPr>
+                <w:lang w:val="es-MX"/>
+              </w:rPr>
+              <w:t>varchar</w:t>
+            </w:r>
+            <w:proofErr w:type="spellEnd"/>
+          </w:p>
+        </w:tc>
+        <w:tc>
+          <w:tcPr>
+            <w:tcW w:w="2207" w:type="dxa"/>
+          </w:tcPr>
+          <w:p>
+            <w:pPr>
+              <w:rPr>
+                <w:lang w:val="es-MX"/>
+              </w:rPr>
+            </w:pPr>
+            <w:r>
+              <w:rPr>
+                <w:lang w:val="es-MX"/>
+              </w:rPr>
+              <w:t>200</w:t>
+            </w:r>
+          </w:p>
+        </w:tc>
+        <w:tc>
+          <w:tcPr>
+            <w:tcW w:w="2207" w:type="dxa"/>
+          </w:tcPr>
+          <w:p>
+            <w:pPr>
+              <w:rPr>
+                <w:lang w:val="es-MX"/>
+              </w:rPr>
+            </w:pPr>
+          </w:p>
+        </w:tc>
+      </w:tr>
+      <w:tr>
+        <w:tc>
+          <w:tcPr>
+            <w:tcW w:w="2207" w:type="dxa"/>
+          </w:tcPr>
+          <w:p>
+            <w:pPr>
+              <w:rPr>
+                <w:lang w:val="es-MX"/>
+              </w:rPr>
+            </w:pPr>
+            <w:proofErr w:type="spellStart"/>
+            <w:r>
+              <w:rPr>
+                <w:lang w:val="es-MX"/>
+              </w:rPr>
+              <w:t>Nombre_producto</w:t>
+            </w:r>
+            <w:proofErr w:type="spellEnd"/>
+          </w:p>
+        </w:tc>
+        <w:tc>
+          <w:tcPr>
+            <w:tcW w:w="2207" w:type="dxa"/>
+          </w:tcPr>
+          <w:p>
+            <w:pPr>
+              <w:rPr>
+                <w:lang w:val="es-MX"/>
+              </w:rPr>
+            </w:pPr>
+            <w:proofErr w:type="spellStart"/>
+            <w:r>
+              <w:rPr>
+                <w:lang w:val="es-MX"/>
+              </w:rPr>
+              <w:t>varchar</w:t>
+            </w:r>
+            <w:proofErr w:type="spellEnd"/>
+          </w:p>
+        </w:tc>
+        <w:tc>
+          <w:tcPr>
+            <w:tcW w:w="2207" w:type="dxa"/>
+          </w:tcPr>
+          <w:p>
+            <w:pPr>
+              <w:rPr>
+                <w:lang w:val="es-MX"/>
+              </w:rPr>
+            </w:pPr>
+            <w:r>
+              <w:rPr>
+                <w:lang w:val="es-MX"/>
+              </w:rPr>
+              <w:t>100</w:t>
+            </w:r>
+          </w:p>
+        </w:tc>
+        <w:tc>
+          <w:tcPr>
+            <w:tcW w:w="2207" w:type="dxa"/>
+          </w:tcPr>
+          <w:p>
+            <w:pPr>
+              <w:rPr>
+                <w:lang w:val="es-MX"/>
+              </w:rPr>
+            </w:pPr>
+          </w:p>
+        </w:tc>
+      </w:tr>
+      <w:tr>
+        <w:tc>
+          <w:tcPr>
+            <w:tcW w:w="2207" w:type="dxa"/>
+          </w:tcPr>
+          <w:p>
+            <w:pPr>
+              <w:rPr>
+                <w:lang w:val="es-MX"/>
+              </w:rPr>
+            </w:pPr>
+            <w:r>
+              <w:rPr>
+                <w:lang w:val="es-MX"/>
+              </w:rPr>
+              <w:t>Stock</w:t>
+            </w:r>
+          </w:p>
+        </w:tc>
+        <w:tc>
+          <w:tcPr>
+            <w:tcW w:w="2207" w:type="dxa"/>
+          </w:tcPr>
+          <w:p>
+            <w:pPr>
+              <w:rPr>
+                <w:lang w:val="es-MX"/>
+              </w:rPr>
+            </w:pPr>
+            <w:proofErr w:type="spellStart"/>
+            <w:r>
+              <w:rPr>
+                <w:lang w:val="es-MX"/>
+              </w:rPr>
+              <w:t>Int</w:t>
+            </w:r>
+            <w:proofErr w:type="spellEnd"/>
+          </w:p>
+        </w:tc>
+        <w:tc>
+          <w:tcPr>
+            <w:tcW w:w="2207" w:type="dxa"/>
+          </w:tcPr>
+          <w:p>
+            <w:pPr>
+              <w:rPr>
+                <w:lang w:val="es-MX"/>
+              </w:rPr>
+            </w:pPr>
+          </w:p>
+        </w:tc>
+        <w:tc>
+          <w:tcPr>
+            <w:tcW w:w="2207" w:type="dxa"/>
+          </w:tcPr>
+          <w:p>
+            <w:pPr>
+              <w:rPr>
+                <w:lang w:val="es-MX"/>
+              </w:rPr>
+            </w:pPr>
+          </w:p>
+        </w:tc>
+      </w:tr>
+    </w:tbl>
+    <w:p>
+      <w:pPr>
+        <w:rPr>
+          <w:lang w:val="es-MX"/>
+        </w:rPr>
+      </w:pPr>
+    </w:p>
+    <w:tbl>
+      <w:tblPr>
+        <w:tblStyle w:val="TableGrid"/>
+        <w:tblW w:w="0" w:type="auto"/>
+        <w:tblLook w:val="04A0" w:firstRow="1" w:lastRow="0" w:firstColumn="1" w:lastColumn="0" w:noHBand="0" w:noVBand="1"/>
+      </w:tblPr>
+      <w:tblGrid>
+        <w:gridCol w:w="2207"/>
+        <w:gridCol w:w="2207"/>
+        <w:gridCol w:w="2207"/>
+        <w:gridCol w:w="2207"/>
+      </w:tblGrid>
+      <w:tr>
+        <w:tc>
+          <w:tcPr>
+            <w:tcW w:w="4414" w:type="dxa"/>
+            <w:gridSpan w:val="2"/>
+          </w:tcPr>
+          <w:p>
+            <w:pPr>
+              <w:rPr>
+                <w:lang w:val="es-MX"/>
+              </w:rPr>
+            </w:pPr>
+            <w:r>
+              <w:rPr>
+                <w:lang w:val="es-MX"/>
+              </w:rPr>
+              <w:t xml:space="preserve">Nombre de tabla: </w:t>
+            </w:r>
+          </w:p>
+        </w:tc>
+        <w:tc>
+          <w:tcPr>
+            <w:tcW w:w="4414" w:type="dxa"/>
+            <w:gridSpan w:val="2"/>
+          </w:tcPr>
+          <w:p>
+            <w:pPr>
+              <w:rPr>
+                <w:lang w:val="es-MX"/>
+              </w:rPr>
+            </w:pPr>
+            <w:r>
+              <w:rPr>
+                <w:lang w:val="es-MX"/>
+              </w:rPr>
+              <w:t>Pedido</w:t>
+            </w:r>
+          </w:p>
+        </w:tc>
+      </w:tr>
+      <w:tr>
+        <w:tc>
+          <w:tcPr>
+            <w:tcW w:w="2207" w:type="dxa"/>
+          </w:tcPr>
+          <w:p>
+            <w:pPr>
+              <w:rPr>
+                <w:lang w:val="es-MX"/>
+              </w:rPr>
+            </w:pPr>
+            <w:r>
+              <w:rPr>
+                <w:lang w:val="es-MX"/>
+              </w:rPr>
+              <w:t>Campo</w:t>
+            </w:r>
+          </w:p>
+        </w:tc>
+        <w:tc>
+          <w:tcPr>
+            <w:tcW w:w="2207" w:type="dxa"/>
+          </w:tcPr>
+          <w:p>
+            <w:pPr>
+              <w:rPr>
+                <w:lang w:val="es-MX"/>
+              </w:rPr>
+            </w:pPr>
+            <w:r>
+              <w:rPr>
+                <w:lang w:val="es-MX"/>
+              </w:rPr>
+              <w:t>Tipo de dato</w:t>
+            </w:r>
+          </w:p>
+        </w:tc>
+        <w:tc>
+          <w:tcPr>
+            <w:tcW w:w="2207" w:type="dxa"/>
+          </w:tcPr>
+          <w:p>
+            <w:pPr>
+              <w:rPr>
+                <w:lang w:val="es-MX"/>
+              </w:rPr>
+            </w:pPr>
+            <w:r>
+              <w:rPr>
+                <w:lang w:val="es-MX"/>
+              </w:rPr>
+              <w:t>Tamaño</w:t>
+            </w:r>
+          </w:p>
+        </w:tc>
+        <w:tc>
+          <w:tcPr>
+            <w:tcW w:w="2207" w:type="dxa"/>
+          </w:tcPr>
+          <w:p>
+            <w:pPr>
+              <w:rPr>
+                <w:lang w:val="es-MX"/>
+              </w:rPr>
+            </w:pPr>
+            <w:r>
+              <w:rPr>
+                <w:lang w:val="es-MX"/>
+              </w:rPr>
+              <w:t>D</w:t>
+            </w:r>
+            <w:r>
+              <w:rPr>
+                <w:lang w:val="es-MX"/>
+              </w:rPr>
+              <w:t>efault</w:t>
+            </w:r>
+          </w:p>
+        </w:tc>
+      </w:tr>
+      <w:tr>
+        <w:tc>
+          <w:tcPr>
+            <w:tcW w:w="2207" w:type="dxa"/>
+          </w:tcPr>
+          <w:p>
+            <w:pPr>
+              <w:rPr>
+                <w:lang w:val="es-MX"/>
+              </w:rPr>
+            </w:pPr>
+            <w:proofErr w:type="spellStart"/>
+            <w:r>
+              <w:rPr>
+                <w:lang w:val="es-MX"/>
+              </w:rPr>
+              <w:t>PedidoID</w:t>
+            </w:r>
+            <w:proofErr w:type="spellEnd"/>
+          </w:p>
+        </w:tc>
+        <w:tc>
+          <w:tcPr>
+            <w:tcW w:w="2207" w:type="dxa"/>
+          </w:tcPr>
+          <w:p>
+            <w:pPr>
+              <w:rPr>
+                <w:lang w:val="es-MX"/>
+              </w:rPr>
+            </w:pPr>
+            <w:proofErr w:type="spellStart"/>
+            <w:r>
+              <w:rPr>
+                <w:lang w:val="es-MX"/>
+              </w:rPr>
+              <w:t>int</w:t>
+            </w:r>
+            <w:proofErr w:type="spellEnd"/>
+          </w:p>
+        </w:tc>
+        <w:tc>
+          <w:tcPr>
+            <w:tcW w:w="2207" w:type="dxa"/>
+          </w:tcPr>
+          <w:p>
+            <w:pPr>
+              <w:rPr>
+                <w:lang w:val="es-MX"/>
+              </w:rPr>
+            </w:pPr>
+          </w:p>
+        </w:tc>
+        <w:tc>
+          <w:tcPr>
+            <w:tcW w:w="2207" w:type="dxa"/>
+          </w:tcPr>
+          <w:p>
+            <w:pPr>
+              <w:rPr>
+                <w:lang w:val="es-MX"/>
+              </w:rPr>
+            </w:pPr>
+            <w:r>
+              <w:rPr>
+                <w:lang w:val="es-MX"/>
+              </w:rPr>
+              <w:t>NOT NULL</w:t>
+            </w:r>
+          </w:p>
+        </w:tc>
+      </w:tr>
+      <w:tr>
+        <w:tc>
+          <w:tcPr>
+            <w:tcW w:w="2207" w:type="dxa"/>
+          </w:tcPr>
+          <w:p>
+            <w:pPr>
+              <w:rPr>
+                <w:lang w:val="es-MX"/>
+              </w:rPr>
+            </w:pPr>
+            <w:proofErr w:type="spellStart"/>
+            <w:r>
+              <w:rPr>
+                <w:lang w:val="es-MX"/>
+              </w:rPr>
+              <w:t>Monto_total</w:t>
+            </w:r>
+            <w:proofErr w:type="spellEnd"/>
+          </w:p>
+        </w:tc>
+        <w:tc>
+          <w:tcPr>
+            <w:tcW w:w="2207" w:type="dxa"/>
+          </w:tcPr>
+          <w:p>
+            <w:pPr>
+              <w:rPr>
+                <w:lang w:val="es-MX"/>
+              </w:rPr>
+            </w:pPr>
+            <w:r>
+              <w:rPr>
+                <w:lang w:val="es-MX"/>
+              </w:rPr>
+              <w:t>decimal</w:t>
+            </w:r>
+          </w:p>
+        </w:tc>
+        <w:tc>
+          <w:tcPr>
+            <w:tcW w:w="2207" w:type="dxa"/>
+          </w:tcPr>
+          <w:p>
+            <w:pPr>
+              <w:rPr>
+                <w:lang w:val="es-MX"/>
+              </w:rPr>
+            </w:pPr>
+            <w:r>
+              <w:rPr>
+                <w:lang w:val="es-MX"/>
+              </w:rPr>
+              <w:t>10,2</w:t>
+            </w:r>
+          </w:p>
+        </w:tc>
+        <w:tc>
+          <w:tcPr>
+            <w:tcW w:w="2207" w:type="dxa"/>
+          </w:tcPr>
+          <w:p>
+            <w:pPr>
+              <w:rPr>
+                <w:lang w:val="es-MX"/>
+              </w:rPr>
+            </w:pPr>
+          </w:p>
+        </w:tc>
+      </w:tr>
+      <w:tr>
+        <w:tc>
+          <w:tcPr>
+            <w:tcW w:w="2207" w:type="dxa"/>
+          </w:tcPr>
+          <w:p>
+            <w:pPr>
+              <w:rPr>
+                <w:lang w:val="es-MX"/>
+              </w:rPr>
+            </w:pPr>
+            <w:proofErr w:type="spellStart"/>
+            <w:r>
+              <w:rPr>
+                <w:lang w:val="es-MX"/>
+              </w:rPr>
+              <w:t>Fecha_pedido</w:t>
+            </w:r>
+            <w:proofErr w:type="spellEnd"/>
+          </w:p>
+        </w:tc>
+        <w:tc>
+          <w:tcPr>
+            <w:tcW w:w="2207" w:type="dxa"/>
+          </w:tcPr>
+          <w:p>
+            <w:pPr>
+              <w:rPr>
+                <w:lang w:val="es-MX"/>
+              </w:rPr>
+            </w:pPr>
+            <w:r>
+              <w:rPr>
+                <w:lang w:val="es-MX"/>
+              </w:rPr>
+              <w:t>date</w:t>
+            </w:r>
+          </w:p>
+        </w:tc>
+        <w:tc>
+          <w:tcPr>
+            <w:tcW w:w="2207" w:type="dxa"/>
+          </w:tcPr>
+          <w:p>
+            <w:pPr>
+              <w:rPr>
+                <w:lang w:val="es-MX"/>
+              </w:rPr>
+            </w:pPr>
+          </w:p>
+        </w:tc>
+        <w:tc>
+          <w:tcPr>
+            <w:tcW w:w="2207" w:type="dxa"/>
+          </w:tcPr>
+          <w:p>
+            <w:pPr>
+              <w:rPr>
+                <w:lang w:val="es-MX"/>
+              </w:rPr>
+            </w:pPr>
+          </w:p>
+        </w:tc>
+      </w:tr>
+      <w:tr>
+        <w:tc>
+          <w:tcPr>
+            <w:tcW w:w="2207" w:type="dxa"/>
+          </w:tcPr>
+          <w:p>
+            <w:pPr>
+              <w:rPr>
+                <w:lang w:val="es-MX"/>
+              </w:rPr>
+            </w:pPr>
+            <w:proofErr w:type="spellStart"/>
+            <w:r>
+              <w:rPr>
+                <w:lang w:val="es-MX"/>
+              </w:rPr>
+              <w:t>Estado_pedido</w:t>
+            </w:r>
+            <w:proofErr w:type="spellEnd"/>
+          </w:p>
+        </w:tc>
+        <w:tc>
+          <w:tcPr>
+            <w:tcW w:w="2207" w:type="dxa"/>
+          </w:tcPr>
+          <w:p>
+            <w:pPr>
+              <w:rPr>
+                <w:lang w:val="es-MX"/>
+              </w:rPr>
+            </w:pPr>
+            <w:proofErr w:type="spellStart"/>
+            <w:r>
+              <w:rPr>
+                <w:lang w:val="es-MX"/>
+              </w:rPr>
+              <w:t>varchar</w:t>
+            </w:r>
+            <w:proofErr w:type="spellEnd"/>
+          </w:p>
+        </w:tc>
+        <w:tc>
+          <w:tcPr>
+            <w:tcW w:w="2207" w:type="dxa"/>
+          </w:tcPr>
+          <w:p>
+            <w:pPr>
+              <w:rPr>
+                <w:lang w:val="es-MX"/>
+              </w:rPr>
+            </w:pPr>
+            <w:r>
+              <w:rPr>
+                <w:lang w:val="es-MX"/>
+              </w:rPr>
+              <w:t>15</w:t>
+            </w:r>
+          </w:p>
+        </w:tc>
+        <w:tc>
+          <w:tcPr>
+            <w:tcW w:w="2207" w:type="dxa"/>
+          </w:tcPr>
+          <w:p>
+            <w:pPr>
+              <w:rPr>
+                <w:lang w:val="es-MX"/>
+              </w:rPr>
+            </w:pPr>
+          </w:p>
+        </w:tc>
+      </w:tr>
+    </w:tbl>
+    <w:p>
+      <w:pPr>
+        <w:rPr>
+          <w:lang w:val="es-MX"/>
+        </w:rPr>
+      </w:pPr>
+    </w:p>
+    <w:tbl>
+      <w:tblPr>
+        <w:tblStyle w:val="TableGrid"/>
+        <w:tblW w:w="0" w:type="auto"/>
+        <w:tblLook w:val="04A0" w:firstRow="1" w:lastRow="0" w:firstColumn="1" w:lastColumn="0" w:noHBand="0" w:noVBand="1"/>
+      </w:tblPr>
+      <w:tblGrid>
+        <w:gridCol w:w="2207"/>
+        <w:gridCol w:w="2207"/>
+        <w:gridCol w:w="2207"/>
+        <w:gridCol w:w="2207"/>
+      </w:tblGrid>
+      <w:tr>
+        <w:tc>
+          <w:tcPr>
+            <w:tcW w:w="4414" w:type="dxa"/>
+            <w:gridSpan w:val="2"/>
+          </w:tcPr>
+          <w:p>
+            <w:pPr>
+              <w:rPr>
+                <w:lang w:val="es-MX"/>
+              </w:rPr>
+            </w:pPr>
+            <w:r>
+              <w:rPr>
+                <w:lang w:val="es-MX"/>
+              </w:rPr>
+              <w:t xml:space="preserve">Nombre de tabla: </w:t>
+            </w:r>
+          </w:p>
+        </w:tc>
+        <w:tc>
+          <w:tcPr>
+            <w:tcW w:w="4414" w:type="dxa"/>
+            <w:gridSpan w:val="2"/>
+          </w:tcPr>
+          <w:p>
+            <w:pPr>
+              <w:rPr>
+                <w:lang w:val="es-MX"/>
+              </w:rPr>
+            </w:pPr>
+            <w:proofErr w:type="spellStart"/>
+            <w:r>
+              <w:rPr>
+                <w:lang w:val="es-MX"/>
+              </w:rPr>
+              <w:t>Carrito_compras</w:t>
+            </w:r>
+            <w:proofErr w:type="spellEnd"/>
+          </w:p>
+        </w:tc>
+      </w:tr>
+      <w:tr>
+        <w:tc>
+          <w:tcPr>
+            <w:tcW w:w="2207" w:type="dxa"/>
+          </w:tcPr>
+          <w:p>
+            <w:pPr>
+              <w:rPr>
+                <w:lang w:val="es-MX"/>
+              </w:rPr>
+            </w:pPr>
+            <w:r>
+              <w:rPr>
+                <w:lang w:val="es-MX"/>
+              </w:rPr>
+              <w:t>Campo</w:t>
+            </w:r>
+          </w:p>
+        </w:tc>
+        <w:tc>
+          <w:tcPr>
+            <w:tcW w:w="2207" w:type="dxa"/>
+          </w:tcPr>
+          <w:p>
+            <w:pPr>
+              <w:rPr>
+                <w:lang w:val="es-MX"/>
+              </w:rPr>
+            </w:pPr>
+            <w:r>
+              <w:rPr>
+                <w:lang w:val="es-MX"/>
+              </w:rPr>
+              <w:t>Tipo de dato</w:t>
+            </w:r>
+          </w:p>
+        </w:tc>
+        <w:tc>
+          <w:tcPr>
+            <w:tcW w:w="2207" w:type="dxa"/>
+          </w:tcPr>
+          <w:p>
+            <w:pPr>
+              <w:rPr>
+                <w:lang w:val="es-MX"/>
+              </w:rPr>
+            </w:pPr>
+            <w:r>
+              <w:rPr>
+                <w:lang w:val="es-MX"/>
+              </w:rPr>
+              <w:t>Tamaño</w:t>
+            </w:r>
+          </w:p>
+        </w:tc>
+        <w:tc>
+          <w:tcPr>
+            <w:tcW w:w="2207" w:type="dxa"/>
+          </w:tcPr>
+          <w:p>
+            <w:pPr>
+              <w:rPr>
+                <w:lang w:val="es-MX"/>
+              </w:rPr>
+            </w:pPr>
+            <w:r>
+              <w:rPr>
+                <w:lang w:val="es-MX"/>
+              </w:rPr>
+              <w:t>D</w:t>
+            </w:r>
+            <w:r>
+              <w:rPr>
+                <w:lang w:val="es-MX"/>
+              </w:rPr>
+              <w:t>efault</w:t>
+            </w:r>
+          </w:p>
+        </w:tc>
+      </w:tr>
+      <w:tr>
+        <w:tc>
+          <w:tcPr>
+            <w:tcW w:w="2207" w:type="dxa"/>
+          </w:tcPr>
+          <w:p>
+            <w:pPr>
+              <w:rPr>
+                <w:lang w:val="es-MX"/>
+              </w:rPr>
+            </w:pPr>
+            <w:proofErr w:type="spellStart"/>
+            <w:r>
+              <w:rPr>
+                <w:lang w:val="es-MX"/>
+              </w:rPr>
+              <w:t>CarritoID</w:t>
+            </w:r>
+            <w:proofErr w:type="spellEnd"/>
+          </w:p>
+        </w:tc>
+        <w:tc>
+          <w:tcPr>
+            <w:tcW w:w="2207" w:type="dxa"/>
+          </w:tcPr>
+          <w:p>
+            <w:pPr>
+              <w:rPr>
+                <w:lang w:val="es-MX"/>
+              </w:rPr>
+            </w:pPr>
+            <w:proofErr w:type="spellStart"/>
+            <w:r>
+              <w:rPr>
+                <w:lang w:val="es-MX"/>
+              </w:rPr>
+              <w:t>int</w:t>
+            </w:r>
+            <w:proofErr w:type="spellEnd"/>
+          </w:p>
+        </w:tc>
+        <w:tc>
+          <w:tcPr>
+            <w:tcW w:w="2207" w:type="dxa"/>
+          </w:tcPr>
+          <w:p>
+            <w:pPr>
+              <w:rPr>
+                <w:lang w:val="es-MX"/>
+              </w:rPr>
+            </w:pPr>
+          </w:p>
+        </w:tc>
+        <w:tc>
+          <w:tcPr>
+            <w:tcW w:w="2207" w:type="dxa"/>
+          </w:tcPr>
+          <w:p>
+            <w:pPr>
+              <w:rPr>
+                <w:lang w:val="es-MX"/>
+              </w:rPr>
+            </w:pPr>
+            <w:r>
+              <w:rPr>
+                <w:lang w:val="es-MX"/>
+              </w:rPr>
+              <w:t>NOT NULL</w:t>
+            </w:r>
+          </w:p>
+        </w:tc>
+      </w:tr>
+      <w:tr>
+        <w:tc>
+          <w:tcPr>
+            <w:tcW w:w="2207" w:type="dxa"/>
+          </w:tcPr>
+          <w:p>
+            <w:pPr>
+              <w:rPr>
+                <w:lang w:val="es-MX"/>
+              </w:rPr>
+            </w:pPr>
+            <w:proofErr w:type="spellStart"/>
+            <w:r>
+              <w:rPr>
+                <w:lang w:val="es-MX"/>
+              </w:rPr>
+              <w:t>Cantidad_productos</w:t>
+            </w:r>
+            <w:proofErr w:type="spellEnd"/>
+          </w:p>
+        </w:tc>
+        <w:tc>
+          <w:tcPr>
+            <w:tcW w:w="2207" w:type="dxa"/>
+          </w:tcPr>
+          <w:p>
+            <w:pPr>
+              <w:rPr>
+                <w:lang w:val="es-MX"/>
+              </w:rPr>
+            </w:pPr>
+            <w:proofErr w:type="spellStart"/>
+            <w:r>
+              <w:rPr>
+                <w:lang w:val="es-MX"/>
+              </w:rPr>
+              <w:t>int</w:t>
+            </w:r>
+            <w:proofErr w:type="spellEnd"/>
+          </w:p>
+        </w:tc>
+        <w:tc>
+          <w:tcPr>
+            <w:tcW w:w="2207" w:type="dxa"/>
+          </w:tcPr>
+          <w:p>
+            <w:pPr>
+              <w:rPr>
+                <w:lang w:val="es-MX"/>
+              </w:rPr>
+            </w:pPr>
+          </w:p>
+        </w:tc>
+        <w:tc>
+          <w:tcPr>
+            <w:tcW w:w="2207" w:type="dxa"/>
+          </w:tcPr>
+          <w:p>
+            <w:pPr>
+              <w:rPr>
+                <w:lang w:val="es-MX"/>
+              </w:rPr>
+            </w:pPr>
+          </w:p>
+        </w:tc>
+      </w:tr>
+      <w:tr>
+        <w:tc>
+          <w:tcPr>
+            <w:tcW w:w="2207" w:type="dxa"/>
+          </w:tcPr>
+          <w:p>
+            <w:pPr>
+              <w:rPr>
+                <w:lang w:val="es-MX"/>
+              </w:rPr>
+            </w:pPr>
+            <w:proofErr w:type="spellStart"/>
+            <w:r>
+              <w:rPr>
+                <w:lang w:val="es-MX"/>
+              </w:rPr>
+              <w:t>Monto_total</w:t>
+            </w:r>
+            <w:proofErr w:type="spellEnd"/>
+          </w:p>
+        </w:tc>
+        <w:tc>
+          <w:tcPr>
+            <w:tcW w:w="2207" w:type="dxa"/>
+          </w:tcPr>
+          <w:p>
+            <w:pPr>
+              <w:rPr>
+                <w:lang w:val="es-MX"/>
+              </w:rPr>
+            </w:pPr>
+            <w:r>
+              <w:rPr>
+                <w:lang w:val="es-MX"/>
+              </w:rPr>
+              <w:t>decimal</w:t>
+            </w:r>
+          </w:p>
+        </w:tc>
+        <w:tc>
+          <w:tcPr>
+            <w:tcW w:w="2207" w:type="dxa"/>
+          </w:tcPr>
+          <w:p>
+            <w:pPr>
+              <w:rPr>
+                <w:lang w:val="es-MX"/>
+              </w:rPr>
+            </w:pPr>
+            <w:r>
+              <w:rPr>
+                <w:lang w:val="es-MX"/>
+              </w:rPr>
+              <w:t>10,2</w:t>
+            </w:r>
+          </w:p>
+        </w:tc>
+        <w:tc>
+          <w:tcPr>
+            <w:tcW w:w="2207" w:type="dxa"/>
+          </w:tcPr>
+          <w:p>
+            <w:pPr>
+              <w:rPr>
+                <w:lang w:val="es-MX"/>
+              </w:rPr>
+            </w:pPr>
+          </w:p>
+        </w:tc>
+      </w:tr>
+    </w:tbl>
+    <w:p>
+      <w:pPr>
+        <w:rPr>
+          <w:lang w:val="es-MX"/>
+        </w:rPr>
+      </w:pPr>
+    </w:p>
+    <w:p>
+      <w:pPr>
+        <w:rPr>
+          <w:lang w:val="es-MX"/>
+        </w:rPr>
+      </w:pPr>
+    </w:p>
     <w:sectPr>
       <w:pgSz w:w="12240" w:h="15840"/>
       <w:pgMar w:top="1417" w:right="1701" w:bottom="1417" w:left="1701" w:header="720" w:footer="720" w:gutter="0"/>
@@ -505,6 +3423,230 @@
 <file path=word/numbering.xml><?xml version="1.0" encoding="utf-8"?>
 <w:numbering xmlns:wpc="http://schemas.microsoft.com/office/word/2010/wordprocessingCanvas" xmlns:cx="http://schemas.microsoft.com/office/drawing/2014/chartex" xmlns:cx1="http://schemas.microsoft.com/office/drawing/2015/9/8/chartex" xmlns:cx2="http://schemas.microsoft.com/office/drawing/2015/10/21/chartex" xmlns:cx3="http://schemas.microsoft.com/office/drawing/2016/5/9/chartex" xmlns:cx4="http://schemas.microsoft.com/office/drawing/2016/5/10/chartex" xmlns:cx5="http://schemas.microsoft.com/office/drawing/2016/5/11/chartex" xmlns:cx6="http://schemas.microsoft.com/office/drawing/2016/5/12/chartex" xmlns:cx7="http://schemas.microsoft.com/office/drawing/2016/5/13/chartex" xmlns:cx8="http://schemas.microsoft.com/office/drawing/2016/5/14/chartex" xmlns:mc="http://schemas.openxmlformats.org/markup-compatibility/2006" xmlns:aink="http://schemas.microsoft.com/office/drawing/2016/ink" xmlns:am3d="http://schemas.microsoft.com/office/drawing/2017/model3d" xmlns:o="urn:schemas-microsoft-com:office:office" xmlns:oel="http://schemas.microsoft.com/office/2019/extlst" xmlns:r="http://schemas.openxmlformats.org/officeDocument/2006/relationships" xmlns:m="http://schemas.openxmlformats.org/officeDocument/2006/math" xmlns:v="urn:schemas-microsoft-com:vml" xmlns:wp14="http://schemas.microsoft.com/office/word/2010/wordprocessingDrawing" xmlns:wp="http://schemas.openxmlformats.org/drawingml/2006/wordprocessingDrawing" xmlns:w10="urn:schemas-microsoft-com:office:word" xmlns:w="http://schemas.openxmlformats.org/wordprocessingml/2006/main" xmlns:w14="http://schemas.microsoft.com/office/word/2010/wordml" xmlns:w15="http://schemas.microsoft.com/office/word/2012/wordml" xmlns:w16cex="http://schemas.microsoft.com/office/word/2018/wordml/cex" xmlns:w16cid="http://schemas.microsoft.com/office/word/2016/wordml/cid" xmlns:w16="http://schemas.microsoft.com/office/word/2018/wordml" xmlns:w16du="http://schemas.microsoft.com/office/word/2023/wordml/word16du" xmlns:w16sdtdh="http://schemas.microsoft.com/office/word/2020/wordml/sdtdatahash" xmlns:w16se="http://schemas.microsoft.com/office/word/2015/wordml/symex" xmlns:wpg="http://schemas.microsoft.com/office/word/2010/wordprocessingGroup" xmlns:wpi="http://schemas.microsoft.com/office/word/2010/wordprocessingInk" xmlns:wne="http://schemas.microsoft.com/office/word/2006/wordml" xmlns:wps="http://schemas.microsoft.com/office/word/2010/wordprocessingShape" mc:Ignorable="w14 w15 w16se w16cid w16 w16cex w16sdtdh w16du wp14">
   <w:abstractNum w:abstractNumId="0" w15:restartNumberingAfterBreak="0">
+    <w:nsid w:val="417D0C2D"/>
+    <w:multiLevelType w:val="hybridMultilevel"/>
+    <w:tmpl w:val="1E7CD2BA"/>
+    <w:lvl w:ilvl="0" w:tplc="F738A5E8">
+      <w:numFmt w:val="bullet"/>
+      <w:lvlText w:val="-"/>
+      <w:lvlJc w:val="left"/>
+      <w:pPr>
+        <w:ind w:left="720" w:hanging="360"/>
+      </w:pPr>
+      <w:rPr>
+        <w:rFonts w:ascii="Aptos" w:eastAsiaTheme="minorHAnsi" w:hAnsi="Aptos" w:cstheme="minorBidi" w:hint="default"/>
+      </w:rPr>
+    </w:lvl>
+    <w:lvl w:ilvl="1" w:tplc="04090003" w:tentative="1">
+      <w:start w:val="1"/>
+      <w:numFmt w:val="bullet"/>
+      <w:lvlText w:val="o"/>
+      <w:lvlJc w:val="left"/>
+      <w:pPr>
+        <w:ind w:left="1440" w:hanging="360"/>
+      </w:pPr>
+      <w:rPr>
+        <w:rFonts w:ascii="Courier New" w:hAnsi="Courier New" w:cs="Courier New" w:hint="default"/>
+      </w:rPr>
+    </w:lvl>
+    <w:lvl w:ilvl="2" w:tplc="04090005" w:tentative="1">
+      <w:start w:val="1"/>
+      <w:numFmt w:val="bullet"/>
+      <w:lvlText w:val=""/>
+      <w:lvlJc w:val="left"/>
+      <w:pPr>
+        <w:ind w:left="2160" w:hanging="360"/>
+      </w:pPr>
+      <w:rPr>
+        <w:rFonts w:ascii="Wingdings" w:hAnsi="Wingdings" w:hint="default"/>
+      </w:rPr>
+    </w:lvl>
+    <w:lvl w:ilvl="3" w:tplc="04090001" w:tentative="1">
+      <w:start w:val="1"/>
+      <w:numFmt w:val="bullet"/>
+      <w:lvlText w:val=""/>
+      <w:lvlJc w:val="left"/>
+      <w:pPr>
+        <w:ind w:left="2880" w:hanging="360"/>
+      </w:pPr>
+      <w:rPr>
+        <w:rFonts w:ascii="Symbol" w:hAnsi="Symbol" w:hint="default"/>
+      </w:rPr>
+    </w:lvl>
+    <w:lvl w:ilvl="4" w:tplc="04090003" w:tentative="1">
+      <w:start w:val="1"/>
+      <w:numFmt w:val="bullet"/>
+      <w:lvlText w:val="o"/>
+      <w:lvlJc w:val="left"/>
+      <w:pPr>
+        <w:ind w:left="3600" w:hanging="360"/>
+      </w:pPr>
+      <w:rPr>
+        <w:rFonts w:ascii="Courier New" w:hAnsi="Courier New" w:cs="Courier New" w:hint="default"/>
+      </w:rPr>
+    </w:lvl>
+    <w:lvl w:ilvl="5" w:tplc="04090005" w:tentative="1">
+      <w:start w:val="1"/>
+      <w:numFmt w:val="bullet"/>
+      <w:lvlText w:val=""/>
+      <w:lvlJc w:val="left"/>
+      <w:pPr>
+        <w:ind w:left="4320" w:hanging="360"/>
+      </w:pPr>
+      <w:rPr>
+        <w:rFonts w:ascii="Wingdings" w:hAnsi="Wingdings" w:hint="default"/>
+      </w:rPr>
+    </w:lvl>
+    <w:lvl w:ilvl="6" w:tplc="04090001" w:tentative="1">
+      <w:start w:val="1"/>
+      <w:numFmt w:val="bullet"/>
+      <w:lvlText w:val=""/>
+      <w:lvlJc w:val="left"/>
+      <w:pPr>
+        <w:ind w:left="5040" w:hanging="360"/>
+      </w:pPr>
+      <w:rPr>
+        <w:rFonts w:ascii="Symbol" w:hAnsi="Symbol" w:hint="default"/>
+      </w:rPr>
+    </w:lvl>
+    <w:lvl w:ilvl="7" w:tplc="04090003" w:tentative="1">
+      <w:start w:val="1"/>
+      <w:numFmt w:val="bullet"/>
+      <w:lvlText w:val="o"/>
+      <w:lvlJc w:val="left"/>
+      <w:pPr>
+        <w:ind w:left="5760" w:hanging="360"/>
+      </w:pPr>
+      <w:rPr>
+        <w:rFonts w:ascii="Courier New" w:hAnsi="Courier New" w:cs="Courier New" w:hint="default"/>
+      </w:rPr>
+    </w:lvl>
+    <w:lvl w:ilvl="8" w:tplc="04090005" w:tentative="1">
+      <w:start w:val="1"/>
+      <w:numFmt w:val="bullet"/>
+      <w:lvlText w:val=""/>
+      <w:lvlJc w:val="left"/>
+      <w:pPr>
+        <w:ind w:left="6480" w:hanging="360"/>
+      </w:pPr>
+      <w:rPr>
+        <w:rFonts w:ascii="Wingdings" w:hAnsi="Wingdings" w:hint="default"/>
+      </w:rPr>
+    </w:lvl>
+  </w:abstractNum>
+  <w:abstractNum w:abstractNumId="1" w15:restartNumberingAfterBreak="0">
+    <w:nsid w:val="453F544B"/>
+    <w:multiLevelType w:val="hybridMultilevel"/>
+    <w:tmpl w:val="E068BB92"/>
+    <w:lvl w:ilvl="0" w:tplc="EC529244">
+      <w:numFmt w:val="bullet"/>
+      <w:lvlText w:val="-"/>
+      <w:lvlJc w:val="left"/>
+      <w:pPr>
+        <w:ind w:left="720" w:hanging="360"/>
+      </w:pPr>
+      <w:rPr>
+        <w:rFonts w:ascii="Aptos" w:eastAsiaTheme="minorHAnsi" w:hAnsi="Aptos" w:cstheme="minorBidi" w:hint="default"/>
+      </w:rPr>
+    </w:lvl>
+    <w:lvl w:ilvl="1" w:tplc="04090003" w:tentative="1">
+      <w:start w:val="1"/>
+      <w:numFmt w:val="bullet"/>
+      <w:lvlText w:val="o"/>
+      <w:lvlJc w:val="left"/>
+      <w:pPr>
+        <w:ind w:left="1440" w:hanging="360"/>
+      </w:pPr>
+      <w:rPr>
+        <w:rFonts w:ascii="Courier New" w:hAnsi="Courier New" w:cs="Courier New" w:hint="default"/>
+      </w:rPr>
+    </w:lvl>
+    <w:lvl w:ilvl="2" w:tplc="04090005" w:tentative="1">
+      <w:start w:val="1"/>
+      <w:numFmt w:val="bullet"/>
+      <w:lvlText w:val=""/>
+      <w:lvlJc w:val="left"/>
+      <w:pPr>
+        <w:ind w:left="2160" w:hanging="360"/>
+      </w:pPr>
+      <w:rPr>
+        <w:rFonts w:ascii="Wingdings" w:hAnsi="Wingdings" w:hint="default"/>
+      </w:rPr>
+    </w:lvl>
+    <w:lvl w:ilvl="3" w:tplc="04090001" w:tentative="1">
+      <w:start w:val="1"/>
+      <w:numFmt w:val="bullet"/>
+      <w:lvlText w:val=""/>
+      <w:lvlJc w:val="left"/>
+      <w:pPr>
+        <w:ind w:left="2880" w:hanging="360"/>
+      </w:pPr>
+      <w:rPr>
+        <w:rFonts w:ascii="Symbol" w:hAnsi="Symbol" w:hint="default"/>
+      </w:rPr>
+    </w:lvl>
+    <w:lvl w:ilvl="4" w:tplc="04090003" w:tentative="1">
+      <w:start w:val="1"/>
+      <w:numFmt w:val="bullet"/>
+      <w:lvlText w:val="o"/>
+      <w:lvlJc w:val="left"/>
+      <w:pPr>
+        <w:ind w:left="3600" w:hanging="360"/>
+      </w:pPr>
+      <w:rPr>
+        <w:rFonts w:ascii="Courier New" w:hAnsi="Courier New" w:cs="Courier New" w:hint="default"/>
+      </w:rPr>
+    </w:lvl>
+    <w:lvl w:ilvl="5" w:tplc="04090005" w:tentative="1">
+      <w:start w:val="1"/>
+      <w:numFmt w:val="bullet"/>
+      <w:lvlText w:val=""/>
+      <w:lvlJc w:val="left"/>
+      <w:pPr>
+        <w:ind w:left="4320" w:hanging="360"/>
+      </w:pPr>
+      <w:rPr>
+        <w:rFonts w:ascii="Wingdings" w:hAnsi="Wingdings" w:hint="default"/>
+      </w:rPr>
+    </w:lvl>
+    <w:lvl w:ilvl="6" w:tplc="04090001" w:tentative="1">
+      <w:start w:val="1"/>
+      <w:numFmt w:val="bullet"/>
+      <w:lvlText w:val=""/>
+      <w:lvlJc w:val="left"/>
+      <w:pPr>
+        <w:ind w:left="5040" w:hanging="360"/>
+      </w:pPr>
+      <w:rPr>
+        <w:rFonts w:ascii="Symbol" w:hAnsi="Symbol" w:hint="default"/>
+      </w:rPr>
+    </w:lvl>
+    <w:lvl w:ilvl="7" w:tplc="04090003" w:tentative="1">
+      <w:start w:val="1"/>
+      <w:numFmt w:val="bullet"/>
+      <w:lvlText w:val="o"/>
+      <w:lvlJc w:val="left"/>
+      <w:pPr>
+        <w:ind w:left="5760" w:hanging="360"/>
+      </w:pPr>
+      <w:rPr>
+        <w:rFonts w:ascii="Courier New" w:hAnsi="Courier New" w:cs="Courier New" w:hint="default"/>
+      </w:rPr>
+    </w:lvl>
+    <w:lvl w:ilvl="8" w:tplc="04090005" w:tentative="1">
+      <w:start w:val="1"/>
+      <w:numFmt w:val="bullet"/>
+      <w:lvlText w:val=""/>
+      <w:lvlJc w:val="left"/>
+      <w:pPr>
+        <w:ind w:left="6480" w:hanging="360"/>
+      </w:pPr>
+      <w:rPr>
+        <w:rFonts w:ascii="Wingdings" w:hAnsi="Wingdings" w:hint="default"/>
+      </w:rPr>
+    </w:lvl>
+  </w:abstractNum>
+  <w:abstractNum w:abstractNumId="2" w15:restartNumberingAfterBreak="0">
     <w:nsid w:val="5B6E48CE"/>
     <w:multiLevelType w:val="hybridMultilevel"/>
     <w:tmpl w:val="B39CECEA"/>
@@ -617,7 +3759,7 @@
       </w:rPr>
     </w:lvl>
   </w:abstractNum>
-  <w:abstractNum w:abstractNumId="1" w15:restartNumberingAfterBreak="0">
+  <w:abstractNum w:abstractNumId="3" w15:restartNumberingAfterBreak="0">
     <w:nsid w:val="5E0F357F"/>
     <w:multiLevelType w:val="hybridMultilevel"/>
     <w:tmpl w:val="289E87D6"/>
@@ -731,9 +3873,15 @@
     </w:lvl>
   </w:abstractNum>
   <w:num w:numId="1" w16cid:durableId="1257860035">
+    <w:abstractNumId w:val="3"/>
+  </w:num>
+  <w:num w:numId="2" w16cid:durableId="1159275821">
+    <w:abstractNumId w:val="2"/>
+  </w:num>
+  <w:num w:numId="3" w16cid:durableId="1395664734">
     <w:abstractNumId w:val="1"/>
   </w:num>
-  <w:num w:numId="2" w16cid:durableId="1159275821">
+  <w:num w:numId="4" w16cid:durableId="126355922">
     <w:abstractNumId w:val="0"/>
   </w:num>
 </w:numbering>
@@ -1342,7 +4490,6 @@
   <w:style w:type="character" w:default="1" w:styleId="DefaultParagraphFont">
     <w:name w:val="Default Paragraph Font"/>
     <w:uiPriority w:val="1"/>
-    <w:semiHidden/>
     <w:unhideWhenUsed/>
   </w:style>
   <w:style w:type="table" w:default="1" w:styleId="TableNormal">
@@ -1656,6 +4803,25 @@
       <w:spacing w:val="5"/>
     </w:rPr>
   </w:style>
+  <w:style w:type="table" w:styleId="TableGrid">
+    <w:name w:val="Table Grid"/>
+    <w:basedOn w:val="TableNormal"/>
+    <w:uiPriority w:val="39"/>
+    <w:rsid w:val="00DF7E9F"/>
+    <w:pPr>
+      <w:spacing w:after="0" w:line="240" w:lineRule="auto"/>
+    </w:pPr>
+    <w:tblPr>
+      <w:tblBorders>
+        <w:top w:val="single" w:sz="4" w:space="0" w:color="auto"/>
+        <w:left w:val="single" w:sz="4" w:space="0" w:color="auto"/>
+        <w:bottom w:val="single" w:sz="4" w:space="0" w:color="auto"/>
+        <w:right w:val="single" w:sz="4" w:space="0" w:color="auto"/>
+        <w:insideH w:val="single" w:sz="4" w:space="0" w:color="auto"/>
+        <w:insideV w:val="single" w:sz="4" w:space="0" w:color="auto"/>
+      </w:tblBorders>
+    </w:tblPr>
+  </w:style>
 </w:styles>
 </file>
 

</xml_diff>